<commit_message>
update disc golf organization
</commit_message>
<xml_diff>
--- a/gacass21/Speed Skating/Speed Skating worsheet.docx
+++ b/gacass21/Speed Skating/Speed Skating worsheet.docx
@@ -116,299 +116,6 @@
         <w:t>Answer the following questions based on the histogram and table found below</w:t>
       </w:r>
     </w:p>
-    <w:tbl>
-      <w:tblPr>
-        <w:tblStyle w:val="TableGrid"/>
-        <w:tblpPr w:leftFromText="180" w:rightFromText="180" w:vertAnchor="text" w:horzAnchor="page" w:tblpX="8411" w:tblpY="488"/>
-        <w:tblW w:w="0" w:type="auto"/>
-        <w:tblLook w:val="04A0" w:firstRow="1" w:lastRow="0" w:firstColumn="1" w:lastColumn="0" w:noHBand="0" w:noVBand="1"/>
-      </w:tblPr>
-      <w:tblGrid>
-        <w:gridCol w:w="1912"/>
-        <w:gridCol w:w="1912"/>
-      </w:tblGrid>
-      <w:tr>
-        <w:trPr>
-          <w:trHeight w:val="465"/>
-        </w:trPr>
-        <w:tc>
-          <w:tcPr>
-            <w:tcW w:w="1912" w:type="dxa"/>
-          </w:tcPr>
-          <w:p>
-            <w:pPr>
-              <w:rPr>
-                <w:rFonts w:ascii="Calibri" w:hAnsi="Calibri" w:cs="Calibri"/>
-              </w:rPr>
-            </w:pPr>
-            <w:r>
-              <w:rPr>
-                <w:rFonts w:ascii="Calibri" w:hAnsi="Calibri" w:cs="Calibri"/>
-              </w:rPr>
-              <w:t>Min</w:t>
-            </w:r>
-          </w:p>
-        </w:tc>
-        <w:tc>
-          <w:tcPr>
-            <w:tcW w:w="1912" w:type="dxa"/>
-          </w:tcPr>
-          <w:p>
-            <w:pPr>
-              <w:rPr>
-                <w:rFonts w:ascii="Calibri" w:hAnsi="Calibri" w:cs="Calibri"/>
-              </w:rPr>
-            </w:pPr>
-            <w:r>
-              <w:rPr>
-                <w:rFonts w:ascii="Calibri" w:hAnsi="Calibri" w:cs="Calibri"/>
-              </w:rPr>
-              <w:t>39.94s</w:t>
-            </w:r>
-          </w:p>
-        </w:tc>
-      </w:tr>
-      <w:tr>
-        <w:trPr>
-          <w:trHeight w:val="465"/>
-        </w:trPr>
-        <w:tc>
-          <w:tcPr>
-            <w:tcW w:w="1912" w:type="dxa"/>
-          </w:tcPr>
-          <w:p>
-            <w:pPr>
-              <w:rPr>
-                <w:rFonts w:ascii="Calibri" w:hAnsi="Calibri" w:cs="Calibri"/>
-              </w:rPr>
-            </w:pPr>
-            <w:r>
-              <w:rPr>
-                <w:rFonts w:ascii="Calibri" w:hAnsi="Calibri" w:cs="Calibri"/>
-              </w:rPr>
-              <w:t>Q1</w:t>
-            </w:r>
-          </w:p>
-        </w:tc>
-        <w:tc>
-          <w:tcPr>
-            <w:tcW w:w="1912" w:type="dxa"/>
-          </w:tcPr>
-          <w:p>
-            <w:pPr>
-              <w:rPr>
-                <w:rFonts w:ascii="Calibri" w:hAnsi="Calibri" w:cs="Calibri"/>
-              </w:rPr>
-            </w:pPr>
-            <w:r>
-              <w:rPr>
-                <w:rFonts w:ascii="Calibri" w:hAnsi="Calibri" w:cs="Calibri"/>
-              </w:rPr>
-              <w:t>41.56s</w:t>
-            </w:r>
-          </w:p>
-        </w:tc>
-      </w:tr>
-      <w:tr>
-        <w:trPr>
-          <w:trHeight w:val="487"/>
-        </w:trPr>
-        <w:tc>
-          <w:tcPr>
-            <w:tcW w:w="1912" w:type="dxa"/>
-          </w:tcPr>
-          <w:p>
-            <w:pPr>
-              <w:rPr>
-                <w:rFonts w:ascii="Calibri" w:hAnsi="Calibri" w:cs="Calibri"/>
-              </w:rPr>
-            </w:pPr>
-            <w:r>
-              <w:rPr>
-                <w:rFonts w:ascii="Calibri" w:hAnsi="Calibri" w:cs="Calibri"/>
-              </w:rPr>
-              <w:t>Median</w:t>
-            </w:r>
-          </w:p>
-        </w:tc>
-        <w:tc>
-          <w:tcPr>
-            <w:tcW w:w="1912" w:type="dxa"/>
-          </w:tcPr>
-          <w:p>
-            <w:pPr>
-              <w:rPr>
-                <w:rFonts w:ascii="Calibri" w:hAnsi="Calibri" w:cs="Calibri"/>
-              </w:rPr>
-            </w:pPr>
-            <w:r>
-              <w:rPr>
-                <w:rFonts w:ascii="Calibri" w:hAnsi="Calibri" w:cs="Calibri"/>
-              </w:rPr>
-              <w:t>42.19s</w:t>
-            </w:r>
-          </w:p>
-        </w:tc>
-      </w:tr>
-      <w:tr>
-        <w:trPr>
-          <w:trHeight w:val="465"/>
-        </w:trPr>
-        <w:tc>
-          <w:tcPr>
-            <w:tcW w:w="1912" w:type="dxa"/>
-          </w:tcPr>
-          <w:p>
-            <w:pPr>
-              <w:rPr>
-                <w:rFonts w:ascii="Calibri" w:hAnsi="Calibri" w:cs="Calibri"/>
-              </w:rPr>
-            </w:pPr>
-            <w:r>
-              <w:rPr>
-                <w:rFonts w:ascii="Calibri" w:hAnsi="Calibri" w:cs="Calibri"/>
-              </w:rPr>
-              <w:t>Mean</w:t>
-            </w:r>
-          </w:p>
-        </w:tc>
-        <w:tc>
-          <w:tcPr>
-            <w:tcW w:w="1912" w:type="dxa"/>
-          </w:tcPr>
-          <w:p>
-            <w:pPr>
-              <w:rPr>
-                <w:rFonts w:ascii="Calibri" w:hAnsi="Calibri" w:cs="Calibri"/>
-              </w:rPr>
-            </w:pPr>
-            <w:r>
-              <w:rPr>
-                <w:rFonts w:ascii="Calibri" w:hAnsi="Calibri" w:cs="Calibri"/>
-              </w:rPr>
-              <w:t>43.63s</w:t>
-            </w:r>
-          </w:p>
-        </w:tc>
-      </w:tr>
-      <w:tr>
-        <w:trPr>
-          <w:trHeight w:val="465"/>
-        </w:trPr>
-        <w:tc>
-          <w:tcPr>
-            <w:tcW w:w="1912" w:type="dxa"/>
-          </w:tcPr>
-          <w:p>
-            <w:pPr>
-              <w:rPr>
-                <w:rFonts w:ascii="Calibri" w:hAnsi="Calibri" w:cs="Calibri"/>
-              </w:rPr>
-            </w:pPr>
-            <w:r>
-              <w:rPr>
-                <w:rFonts w:ascii="Calibri" w:hAnsi="Calibri" w:cs="Calibri"/>
-              </w:rPr>
-              <w:t>Q3</w:t>
-            </w:r>
-          </w:p>
-        </w:tc>
-        <w:tc>
-          <w:tcPr>
-            <w:tcW w:w="1912" w:type="dxa"/>
-          </w:tcPr>
-          <w:p>
-            <w:pPr>
-              <w:rPr>
-                <w:rFonts w:ascii="Calibri" w:hAnsi="Calibri" w:cs="Calibri"/>
-              </w:rPr>
-            </w:pPr>
-            <w:r>
-              <w:rPr>
-                <w:rFonts w:ascii="Calibri" w:hAnsi="Calibri" w:cs="Calibri"/>
-              </w:rPr>
-              <w:t>43.14s</w:t>
-            </w:r>
-          </w:p>
-        </w:tc>
-      </w:tr>
-      <w:tr>
-        <w:trPr>
-          <w:trHeight w:val="465"/>
-        </w:trPr>
-        <w:tc>
-          <w:tcPr>
-            <w:tcW w:w="1912" w:type="dxa"/>
-          </w:tcPr>
-          <w:p>
-            <w:pPr>
-              <w:rPr>
-                <w:rFonts w:ascii="Calibri" w:hAnsi="Calibri" w:cs="Calibri"/>
-              </w:rPr>
-            </w:pPr>
-            <w:r>
-              <w:rPr>
-                <w:rFonts w:ascii="Calibri" w:hAnsi="Calibri" w:cs="Calibri"/>
-              </w:rPr>
-              <w:t>Max</w:t>
-            </w:r>
-          </w:p>
-        </w:tc>
-        <w:tc>
-          <w:tcPr>
-            <w:tcW w:w="1912" w:type="dxa"/>
-          </w:tcPr>
-          <w:p>
-            <w:pPr>
-              <w:rPr>
-                <w:rFonts w:ascii="Calibri" w:hAnsi="Calibri" w:cs="Calibri"/>
-              </w:rPr>
-            </w:pPr>
-            <w:r>
-              <w:rPr>
-                <w:rFonts w:ascii="Calibri" w:hAnsi="Calibri" w:cs="Calibri"/>
-              </w:rPr>
-              <w:t>101.82s</w:t>
-            </w:r>
-          </w:p>
-        </w:tc>
-      </w:tr>
-      <w:tr>
-        <w:trPr>
-          <w:trHeight w:val="465"/>
-        </w:trPr>
-        <w:tc>
-          <w:tcPr>
-            <w:tcW w:w="1912" w:type="dxa"/>
-          </w:tcPr>
-          <w:p>
-            <w:pPr>
-              <w:rPr>
-                <w:rFonts w:ascii="Calibri" w:hAnsi="Calibri" w:cs="Calibri"/>
-              </w:rPr>
-            </w:pPr>
-            <w:r>
-              <w:rPr>
-                <w:rFonts w:ascii="Calibri" w:hAnsi="Calibri" w:cs="Calibri"/>
-              </w:rPr>
-              <w:t>SD</w:t>
-            </w:r>
-          </w:p>
-        </w:tc>
-        <w:tc>
-          <w:tcPr>
-            <w:tcW w:w="1912" w:type="dxa"/>
-          </w:tcPr>
-          <w:p>
-            <w:pPr>
-              <w:rPr>
-                <w:rFonts w:ascii="Calibri" w:hAnsi="Calibri" w:cs="Calibri"/>
-              </w:rPr>
-            </w:pPr>
-          </w:p>
-        </w:tc>
-      </w:tr>
-    </w:tbl>
     <w:p>
       <w:pPr>
         <w:rPr>
@@ -534,75 +241,505 @@
         </w:drawing>
       </w:r>
     </w:p>
-    <w:p>
-      <w:pPr>
-        <w:rPr>
-          <w:rFonts w:ascii="Calibri" w:hAnsi="Calibri" w:cs="Calibri"/>
-        </w:rPr>
-      </w:pPr>
-    </w:p>
-    <w:p>
-      <w:pPr>
-        <w:rPr>
-          <w:rFonts w:ascii="Calibri" w:hAnsi="Calibri" w:cs="Calibri"/>
-        </w:rPr>
-      </w:pPr>
-    </w:p>
-    <w:p>
-      <w:pPr>
-        <w:rPr>
-          <w:rFonts w:ascii="Calibri" w:hAnsi="Calibri" w:cs="Calibri"/>
-        </w:rPr>
-      </w:pPr>
-    </w:p>
-    <w:p>
-      <w:pPr>
-        <w:rPr>
-          <w:rFonts w:ascii="Calibri" w:hAnsi="Calibri" w:cs="Calibri"/>
-        </w:rPr>
-      </w:pPr>
-    </w:p>
-    <w:p>
-      <w:pPr>
-        <w:rPr>
-          <w:rFonts w:ascii="Calibri" w:hAnsi="Calibri" w:cs="Calibri"/>
-        </w:rPr>
-      </w:pPr>
-    </w:p>
-    <w:p>
-      <w:pPr>
-        <w:rPr>
-          <w:rFonts w:ascii="Calibri" w:hAnsi="Calibri" w:cs="Calibri"/>
-        </w:rPr>
-      </w:pPr>
-    </w:p>
-    <w:p>
-      <w:pPr>
-        <w:rPr>
-          <w:rFonts w:ascii="Calibri" w:hAnsi="Calibri" w:cs="Calibri"/>
-        </w:rPr>
-      </w:pPr>
-    </w:p>
-    <w:p>
-      <w:pPr>
-        <w:rPr>
-          <w:rFonts w:ascii="Calibri" w:hAnsi="Calibri" w:cs="Calibri"/>
-        </w:rPr>
-      </w:pPr>
-    </w:p>
-    <w:p>
-      <w:pPr>
-        <w:rPr>
-          <w:rFonts w:ascii="Calibri" w:hAnsi="Calibri" w:cs="Calibri"/>
-        </w:rPr>
-      </w:pPr>
-    </w:p>
-    <w:p>
-      <w:pPr>
-        <w:rPr>
-          <w:rFonts w:ascii="Calibri" w:hAnsi="Calibri" w:cs="Calibri"/>
-        </w:rPr>
-      </w:pPr>
+    <w:tbl>
+      <w:tblPr>
+        <w:tblStyle w:val="TableGrid"/>
+        <w:tblpPr w:leftFromText="180" w:rightFromText="180" w:vertAnchor="text" w:horzAnchor="page" w:tblpX="8161" w:tblpY="-22"/>
+        <w:tblW w:w="0" w:type="auto"/>
+        <w:tblLook w:val="04A0" w:firstRow="1" w:lastRow="0" w:firstColumn="1" w:lastColumn="0" w:noHBand="0" w:noVBand="1"/>
+      </w:tblPr>
+      <w:tblGrid>
+        <w:gridCol w:w="1912"/>
+        <w:gridCol w:w="1912"/>
+      </w:tblGrid>
+      <w:tr>
+        <w:trPr>
+          <w:trHeight w:val="465"/>
+        </w:trPr>
+        <w:tc>
+          <w:tcPr>
+            <w:tcW w:w="1912" w:type="dxa"/>
+          </w:tcPr>
+          <w:p>
+            <w:pPr>
+              <w:jc w:val="center"/>
+              <w:rPr>
+                <w:rFonts w:ascii="Calibri" w:hAnsi="Calibri" w:cs="Calibri"/>
+                <w:sz w:val="30"/>
+                <w:szCs w:val="30"/>
+              </w:rPr>
+            </w:pPr>
+            <w:r>
+              <w:rPr>
+                <w:rFonts w:ascii="Calibri" w:hAnsi="Calibri" w:cs="Calibri"/>
+                <w:sz w:val="30"/>
+                <w:szCs w:val="30"/>
+              </w:rPr>
+              <w:t>Min</w:t>
+            </w:r>
+          </w:p>
+        </w:tc>
+        <w:tc>
+          <w:tcPr>
+            <w:tcW w:w="1912" w:type="dxa"/>
+          </w:tcPr>
+          <w:p>
+            <w:pPr>
+              <w:jc w:val="center"/>
+              <w:rPr>
+                <w:rFonts w:ascii="Calibri" w:hAnsi="Calibri" w:cs="Calibri"/>
+                <w:sz w:val="30"/>
+                <w:szCs w:val="30"/>
+              </w:rPr>
+            </w:pPr>
+            <w:r>
+              <w:rPr>
+                <w:rFonts w:ascii="Calibri" w:hAnsi="Calibri" w:cs="Calibri"/>
+                <w:sz w:val="30"/>
+                <w:szCs w:val="30"/>
+              </w:rPr>
+              <w:t>39.94s</w:t>
+            </w:r>
+          </w:p>
+        </w:tc>
+      </w:tr>
+      <w:tr>
+        <w:trPr>
+          <w:trHeight w:val="465"/>
+        </w:trPr>
+        <w:tc>
+          <w:tcPr>
+            <w:tcW w:w="1912" w:type="dxa"/>
+          </w:tcPr>
+          <w:p>
+            <w:pPr>
+              <w:jc w:val="center"/>
+              <w:rPr>
+                <w:rFonts w:ascii="Calibri" w:hAnsi="Calibri" w:cs="Calibri"/>
+                <w:sz w:val="30"/>
+                <w:szCs w:val="30"/>
+              </w:rPr>
+            </w:pPr>
+            <w:r>
+              <w:rPr>
+                <w:rFonts w:ascii="Calibri" w:hAnsi="Calibri" w:cs="Calibri"/>
+                <w:sz w:val="30"/>
+                <w:szCs w:val="30"/>
+              </w:rPr>
+              <w:t>Q1</w:t>
+            </w:r>
+          </w:p>
+        </w:tc>
+        <w:tc>
+          <w:tcPr>
+            <w:tcW w:w="1912" w:type="dxa"/>
+          </w:tcPr>
+          <w:p>
+            <w:pPr>
+              <w:jc w:val="center"/>
+              <w:rPr>
+                <w:rFonts w:ascii="Calibri" w:hAnsi="Calibri" w:cs="Calibri"/>
+                <w:sz w:val="30"/>
+                <w:szCs w:val="30"/>
+              </w:rPr>
+            </w:pPr>
+            <w:r>
+              <w:rPr>
+                <w:rFonts w:ascii="Calibri" w:hAnsi="Calibri" w:cs="Calibri"/>
+                <w:sz w:val="30"/>
+                <w:szCs w:val="30"/>
+              </w:rPr>
+              <w:t>41.56s</w:t>
+            </w:r>
+          </w:p>
+        </w:tc>
+      </w:tr>
+      <w:tr>
+        <w:trPr>
+          <w:trHeight w:val="487"/>
+        </w:trPr>
+        <w:tc>
+          <w:tcPr>
+            <w:tcW w:w="1912" w:type="dxa"/>
+          </w:tcPr>
+          <w:p>
+            <w:pPr>
+              <w:jc w:val="center"/>
+              <w:rPr>
+                <w:rFonts w:ascii="Calibri" w:hAnsi="Calibri" w:cs="Calibri"/>
+                <w:sz w:val="30"/>
+                <w:szCs w:val="30"/>
+              </w:rPr>
+            </w:pPr>
+            <w:r>
+              <w:rPr>
+                <w:rFonts w:ascii="Calibri" w:hAnsi="Calibri" w:cs="Calibri"/>
+                <w:sz w:val="30"/>
+                <w:szCs w:val="30"/>
+              </w:rPr>
+              <w:t>Median</w:t>
+            </w:r>
+          </w:p>
+        </w:tc>
+        <w:tc>
+          <w:tcPr>
+            <w:tcW w:w="1912" w:type="dxa"/>
+          </w:tcPr>
+          <w:p>
+            <w:pPr>
+              <w:jc w:val="center"/>
+              <w:rPr>
+                <w:rFonts w:ascii="Calibri" w:hAnsi="Calibri" w:cs="Calibri"/>
+                <w:sz w:val="30"/>
+                <w:szCs w:val="30"/>
+              </w:rPr>
+            </w:pPr>
+            <w:r>
+              <w:rPr>
+                <w:rFonts w:ascii="Calibri" w:hAnsi="Calibri" w:cs="Calibri"/>
+                <w:sz w:val="30"/>
+                <w:szCs w:val="30"/>
+              </w:rPr>
+              <w:t>42.19s</w:t>
+            </w:r>
+          </w:p>
+        </w:tc>
+      </w:tr>
+      <w:tr>
+        <w:trPr>
+          <w:trHeight w:val="465"/>
+        </w:trPr>
+        <w:tc>
+          <w:tcPr>
+            <w:tcW w:w="1912" w:type="dxa"/>
+          </w:tcPr>
+          <w:p>
+            <w:pPr>
+              <w:jc w:val="center"/>
+              <w:rPr>
+                <w:rFonts w:ascii="Calibri" w:hAnsi="Calibri" w:cs="Calibri"/>
+                <w:sz w:val="30"/>
+                <w:szCs w:val="30"/>
+              </w:rPr>
+            </w:pPr>
+            <w:r>
+              <w:rPr>
+                <w:rFonts w:ascii="Calibri" w:hAnsi="Calibri" w:cs="Calibri"/>
+                <w:sz w:val="30"/>
+                <w:szCs w:val="30"/>
+              </w:rPr>
+              <w:t>Mean</w:t>
+            </w:r>
+          </w:p>
+        </w:tc>
+        <w:tc>
+          <w:tcPr>
+            <w:tcW w:w="1912" w:type="dxa"/>
+          </w:tcPr>
+          <w:p>
+            <w:pPr>
+              <w:jc w:val="center"/>
+              <w:rPr>
+                <w:rFonts w:ascii="Calibri" w:hAnsi="Calibri" w:cs="Calibri"/>
+                <w:sz w:val="30"/>
+                <w:szCs w:val="30"/>
+              </w:rPr>
+            </w:pPr>
+            <w:r>
+              <w:rPr>
+                <w:rFonts w:ascii="Calibri" w:hAnsi="Calibri" w:cs="Calibri"/>
+                <w:sz w:val="30"/>
+                <w:szCs w:val="30"/>
+              </w:rPr>
+              <w:t>43.63s</w:t>
+            </w:r>
+          </w:p>
+        </w:tc>
+      </w:tr>
+      <w:tr>
+        <w:trPr>
+          <w:trHeight w:val="465"/>
+        </w:trPr>
+        <w:tc>
+          <w:tcPr>
+            <w:tcW w:w="1912" w:type="dxa"/>
+          </w:tcPr>
+          <w:p>
+            <w:pPr>
+              <w:jc w:val="center"/>
+              <w:rPr>
+                <w:rFonts w:ascii="Calibri" w:hAnsi="Calibri" w:cs="Calibri"/>
+                <w:sz w:val="30"/>
+                <w:szCs w:val="30"/>
+              </w:rPr>
+            </w:pPr>
+            <w:r>
+              <w:rPr>
+                <w:rFonts w:ascii="Calibri" w:hAnsi="Calibri" w:cs="Calibri"/>
+                <w:sz w:val="30"/>
+                <w:szCs w:val="30"/>
+              </w:rPr>
+              <w:t>Q3</w:t>
+            </w:r>
+          </w:p>
+        </w:tc>
+        <w:tc>
+          <w:tcPr>
+            <w:tcW w:w="1912" w:type="dxa"/>
+          </w:tcPr>
+          <w:p>
+            <w:pPr>
+              <w:jc w:val="center"/>
+              <w:rPr>
+                <w:rFonts w:ascii="Calibri" w:hAnsi="Calibri" w:cs="Calibri"/>
+                <w:sz w:val="30"/>
+                <w:szCs w:val="30"/>
+              </w:rPr>
+            </w:pPr>
+            <w:r>
+              <w:rPr>
+                <w:rFonts w:ascii="Calibri" w:hAnsi="Calibri" w:cs="Calibri"/>
+                <w:sz w:val="30"/>
+                <w:szCs w:val="30"/>
+              </w:rPr>
+              <w:t>43.14s</w:t>
+            </w:r>
+          </w:p>
+        </w:tc>
+      </w:tr>
+      <w:tr>
+        <w:trPr>
+          <w:trHeight w:val="465"/>
+        </w:trPr>
+        <w:tc>
+          <w:tcPr>
+            <w:tcW w:w="1912" w:type="dxa"/>
+          </w:tcPr>
+          <w:p>
+            <w:pPr>
+              <w:jc w:val="center"/>
+              <w:rPr>
+                <w:rFonts w:ascii="Calibri" w:hAnsi="Calibri" w:cs="Calibri"/>
+                <w:sz w:val="30"/>
+                <w:szCs w:val="30"/>
+              </w:rPr>
+            </w:pPr>
+            <w:r>
+              <w:rPr>
+                <w:rFonts w:ascii="Calibri" w:hAnsi="Calibri" w:cs="Calibri"/>
+                <w:sz w:val="30"/>
+                <w:szCs w:val="30"/>
+              </w:rPr>
+              <w:t>Max</w:t>
+            </w:r>
+          </w:p>
+        </w:tc>
+        <w:tc>
+          <w:tcPr>
+            <w:tcW w:w="1912" w:type="dxa"/>
+          </w:tcPr>
+          <w:p>
+            <w:pPr>
+              <w:jc w:val="center"/>
+              <w:rPr>
+                <w:rFonts w:ascii="Calibri" w:hAnsi="Calibri" w:cs="Calibri"/>
+                <w:sz w:val="30"/>
+                <w:szCs w:val="30"/>
+              </w:rPr>
+            </w:pPr>
+            <w:r>
+              <w:rPr>
+                <w:rFonts w:ascii="Calibri" w:hAnsi="Calibri" w:cs="Calibri"/>
+                <w:sz w:val="30"/>
+                <w:szCs w:val="30"/>
+              </w:rPr>
+              <w:t>101.82s</w:t>
+            </w:r>
+          </w:p>
+        </w:tc>
+      </w:tr>
+      <w:tr>
+        <w:trPr>
+          <w:trHeight w:val="465"/>
+        </w:trPr>
+        <w:tc>
+          <w:tcPr>
+            <w:tcW w:w="1912" w:type="dxa"/>
+          </w:tcPr>
+          <w:p>
+            <w:pPr>
+              <w:jc w:val="center"/>
+              <w:rPr>
+                <w:rFonts w:ascii="Calibri" w:hAnsi="Calibri" w:cs="Calibri"/>
+                <w:sz w:val="30"/>
+                <w:szCs w:val="30"/>
+              </w:rPr>
+            </w:pPr>
+            <w:r>
+              <w:rPr>
+                <w:rFonts w:ascii="Calibri" w:hAnsi="Calibri" w:cs="Calibri"/>
+                <w:sz w:val="30"/>
+                <w:szCs w:val="30"/>
+              </w:rPr>
+              <w:t>SD</w:t>
+            </w:r>
+          </w:p>
+        </w:tc>
+        <w:tc>
+          <w:tcPr>
+            <w:tcW w:w="1912" w:type="dxa"/>
+          </w:tcPr>
+          <w:p>
+            <w:pPr>
+              <w:jc w:val="center"/>
+              <w:rPr>
+                <w:rFonts w:ascii="Calibri" w:hAnsi="Calibri" w:cs="Calibri"/>
+                <w:sz w:val="30"/>
+                <w:szCs w:val="30"/>
+              </w:rPr>
+            </w:pPr>
+            <w:r>
+              <w:rPr>
+                <w:rFonts w:ascii="Calibri" w:hAnsi="Calibri" w:cs="Calibri"/>
+                <w:sz w:val="30"/>
+                <w:szCs w:val="30"/>
+              </w:rPr>
+              <w:t>5.7</w:t>
+            </w:r>
+            <w:r>
+              <w:rPr>
+                <w:rFonts w:ascii="Calibri" w:hAnsi="Calibri" w:cs="Calibri"/>
+                <w:sz w:val="30"/>
+                <w:szCs w:val="30"/>
+              </w:rPr>
+              <w:t>6</w:t>
+            </w:r>
+            <w:r>
+              <w:rPr>
+                <w:rFonts w:ascii="Calibri" w:hAnsi="Calibri" w:cs="Calibri"/>
+                <w:sz w:val="30"/>
+                <w:szCs w:val="30"/>
+              </w:rPr>
+              <w:t>s</w:t>
+            </w:r>
+          </w:p>
+        </w:tc>
+      </w:tr>
+    </w:tbl>
+    <w:p>
+      <w:pPr>
+        <w:rPr>
+          <w:rFonts w:ascii="Calibri" w:hAnsi="Calibri" w:cs="Calibri"/>
+        </w:rPr>
+      </w:pPr>
+    </w:p>
+    <w:p>
+      <w:pPr>
+        <w:rPr>
+          <w:rFonts w:ascii="Calibri" w:hAnsi="Calibri" w:cs="Calibri"/>
+        </w:rPr>
+      </w:pPr>
+    </w:p>
+    <w:p>
+      <w:pPr>
+        <w:pStyle w:val="ListParagraph"/>
+        <w:numPr>
+          <w:ilvl w:val="0"/>
+          <w:numId w:val="2"/>
+        </w:numPr>
+        <w:rPr>
+          <w:rFonts w:ascii="Calibri" w:hAnsi="Calibri" w:cs="Calibri"/>
+        </w:rPr>
+      </w:pPr>
+      <w:r>
+        <w:rPr>
+          <w:rFonts w:ascii="Calibri" w:hAnsi="Calibri" w:cs="Calibri"/>
+        </w:rPr>
+        <w:t>Characterize the shape of the histogram and approximate where the median would fall?</w:t>
+      </w:r>
+    </w:p>
+    <w:p>
+      <w:pPr>
+        <w:rPr>
+          <w:rFonts w:ascii="Calibri" w:hAnsi="Calibri" w:cs="Calibri"/>
+        </w:rPr>
+      </w:pPr>
+    </w:p>
+    <w:p>
+      <w:pPr>
+        <w:rPr>
+          <w:rFonts w:ascii="Calibri" w:hAnsi="Calibri" w:cs="Calibri"/>
+        </w:rPr>
+      </w:pPr>
+    </w:p>
+    <w:p>
+      <w:pPr>
+        <w:rPr>
+          <w:rFonts w:ascii="Calibri" w:hAnsi="Calibri" w:cs="Calibri"/>
+        </w:rPr>
+      </w:pPr>
+    </w:p>
+    <w:p>
+      <w:pPr>
+        <w:pStyle w:val="ListParagraph"/>
+        <w:numPr>
+          <w:ilvl w:val="0"/>
+          <w:numId w:val="2"/>
+        </w:numPr>
+        <w:rPr>
+          <w:rFonts w:ascii="Calibri" w:hAnsi="Calibri" w:cs="Calibri"/>
+        </w:rPr>
+      </w:pPr>
+    </w:p>
+    <w:p>
+      <w:pPr>
+        <w:pStyle w:val="ListParagraph"/>
+        <w:numPr>
+          <w:ilvl w:val="0"/>
+          <w:numId w:val="3"/>
+        </w:numPr>
+        <w:rPr>
+          <w:rFonts w:ascii="Calibri" w:hAnsi="Calibri" w:cs="Calibri"/>
+        </w:rPr>
+      </w:pPr>
+      <w:r>
+        <w:rPr>
+          <w:rFonts w:ascii="Calibri" w:hAnsi="Calibri" w:cs="Calibri"/>
+        </w:rPr>
+        <w:t>What are the boundaries of where outliers begin?</w:t>
+      </w:r>
+    </w:p>
+    <w:p>
+      <w:pPr>
+        <w:rPr>
+          <w:rFonts w:ascii="Calibri" w:hAnsi="Calibri" w:cs="Calibri"/>
+        </w:rPr>
+      </w:pPr>
+    </w:p>
+    <w:p>
+      <w:pPr>
+        <w:rPr>
+          <w:rFonts w:ascii="Calibri" w:hAnsi="Calibri" w:cs="Calibri"/>
+        </w:rPr>
+      </w:pPr>
+    </w:p>
+    <w:p>
+      <w:pPr>
+        <w:pStyle w:val="ListParagraph"/>
+        <w:numPr>
+          <w:ilvl w:val="0"/>
+          <w:numId w:val="3"/>
+        </w:numPr>
+        <w:rPr>
+          <w:rFonts w:ascii="Calibri" w:hAnsi="Calibri" w:cs="Calibri"/>
+        </w:rPr>
+      </w:pPr>
+      <w:r>
+        <w:rPr>
+          <w:rFonts w:ascii="Calibri" w:hAnsi="Calibri" w:cs="Calibri"/>
+        </w:rPr>
+        <w:t>Are there any outliers that fall below the median time?</w:t>
+      </w:r>
     </w:p>
     <w:tbl>
       <w:tblPr>
@@ -611,25 +748,32 @@
         <w:tblLook w:val="04A0" w:firstRow="1" w:lastRow="0" w:firstColumn="1" w:lastColumn="0" w:noHBand="0" w:noVBand="1"/>
       </w:tblPr>
       <w:tblGrid>
-        <w:gridCol w:w="1558"/>
-        <w:gridCol w:w="1558"/>
-        <w:gridCol w:w="1559"/>
-        <w:gridCol w:w="1559"/>
+        <w:gridCol w:w="1842"/>
+        <w:gridCol w:w="1842"/>
+        <w:gridCol w:w="1843"/>
+        <w:gridCol w:w="1843"/>
       </w:tblGrid>
       <w:tr>
-        <w:tc>
-          <w:tcPr>
-            <w:tcW w:w="1558" w:type="dxa"/>
-          </w:tcPr>
-          <w:p>
-            <w:pPr>
-              <w:rPr>
-                <w:rFonts w:ascii="Calibri" w:hAnsi="Calibri" w:cs="Calibri"/>
-              </w:rPr>
-            </w:pPr>
-            <w:r>
-              <w:rPr>
-                <w:rFonts w:ascii="Calibri" w:hAnsi="Calibri" w:cs="Calibri"/>
+        <w:trPr>
+          <w:trHeight w:val="342"/>
+        </w:trPr>
+        <w:tc>
+          <w:tcPr>
+            <w:tcW w:w="1842" w:type="dxa"/>
+          </w:tcPr>
+          <w:p>
+            <w:pPr>
+              <w:rPr>
+                <w:rFonts w:ascii="Calibri" w:hAnsi="Calibri" w:cs="Calibri"/>
+                <w:sz w:val="30"/>
+                <w:szCs w:val="30"/>
+              </w:rPr>
+            </w:pPr>
+            <w:r>
+              <w:rPr>
+                <w:rFonts w:ascii="Calibri" w:hAnsi="Calibri" w:cs="Calibri"/>
+                <w:sz w:val="30"/>
+                <w:szCs w:val="30"/>
               </w:rPr>
               <w:lastRenderedPageBreak/>
               <w:t>Lap</w:t>
@@ -638,17 +782,21 @@
         </w:tc>
         <w:tc>
           <w:tcPr>
-            <w:tcW w:w="1558" w:type="dxa"/>
-          </w:tcPr>
-          <w:p>
-            <w:pPr>
-              <w:rPr>
-                <w:rFonts w:ascii="Calibri" w:hAnsi="Calibri" w:cs="Calibri"/>
-              </w:rPr>
-            </w:pPr>
-            <w:r>
-              <w:rPr>
-                <w:rFonts w:ascii="Calibri" w:hAnsi="Calibri" w:cs="Calibri"/>
+            <w:tcW w:w="1842" w:type="dxa"/>
+          </w:tcPr>
+          <w:p>
+            <w:pPr>
+              <w:rPr>
+                <w:rFonts w:ascii="Calibri" w:hAnsi="Calibri" w:cs="Calibri"/>
+                <w:sz w:val="30"/>
+                <w:szCs w:val="30"/>
+              </w:rPr>
+            </w:pPr>
+            <w:r>
+              <w:rPr>
+                <w:rFonts w:ascii="Calibri" w:hAnsi="Calibri" w:cs="Calibri"/>
+                <w:sz w:val="30"/>
+                <w:szCs w:val="30"/>
               </w:rPr>
               <w:t>1</w:t>
             </w:r>
@@ -656,17 +804,21 @@
         </w:tc>
         <w:tc>
           <w:tcPr>
-            <w:tcW w:w="1559" w:type="dxa"/>
-          </w:tcPr>
-          <w:p>
-            <w:pPr>
-              <w:rPr>
-                <w:rFonts w:ascii="Calibri" w:hAnsi="Calibri" w:cs="Calibri"/>
-              </w:rPr>
-            </w:pPr>
-            <w:r>
-              <w:rPr>
-                <w:rFonts w:ascii="Calibri" w:hAnsi="Calibri" w:cs="Calibri"/>
+            <w:tcW w:w="1843" w:type="dxa"/>
+          </w:tcPr>
+          <w:p>
+            <w:pPr>
+              <w:rPr>
+                <w:rFonts w:ascii="Calibri" w:hAnsi="Calibri" w:cs="Calibri"/>
+                <w:sz w:val="30"/>
+                <w:szCs w:val="30"/>
+              </w:rPr>
+            </w:pPr>
+            <w:r>
+              <w:rPr>
+                <w:rFonts w:ascii="Calibri" w:hAnsi="Calibri" w:cs="Calibri"/>
+                <w:sz w:val="30"/>
+                <w:szCs w:val="30"/>
               </w:rPr>
               <w:t>3</w:t>
             </w:r>
@@ -674,17 +826,21 @@
         </w:tc>
         <w:tc>
           <w:tcPr>
-            <w:tcW w:w="1559" w:type="dxa"/>
-          </w:tcPr>
-          <w:p>
-            <w:pPr>
-              <w:rPr>
-                <w:rFonts w:ascii="Calibri" w:hAnsi="Calibri" w:cs="Calibri"/>
-              </w:rPr>
-            </w:pPr>
-            <w:r>
-              <w:rPr>
-                <w:rFonts w:ascii="Calibri" w:hAnsi="Calibri" w:cs="Calibri"/>
+            <w:tcW w:w="1843" w:type="dxa"/>
+          </w:tcPr>
+          <w:p>
+            <w:pPr>
+              <w:rPr>
+                <w:rFonts w:ascii="Calibri" w:hAnsi="Calibri" w:cs="Calibri"/>
+                <w:sz w:val="30"/>
+                <w:szCs w:val="30"/>
+              </w:rPr>
+            </w:pPr>
+            <w:r>
+              <w:rPr>
+                <w:rFonts w:ascii="Calibri" w:hAnsi="Calibri" w:cs="Calibri"/>
+                <w:sz w:val="30"/>
+                <w:szCs w:val="30"/>
               </w:rPr>
               <w:t>5</w:t>
             </w:r>
@@ -692,19 +848,26 @@
         </w:tc>
       </w:tr>
       <w:tr>
-        <w:tc>
-          <w:tcPr>
-            <w:tcW w:w="1558" w:type="dxa"/>
-          </w:tcPr>
-          <w:p>
-            <w:pPr>
-              <w:rPr>
-                <w:rFonts w:ascii="Calibri" w:hAnsi="Calibri" w:cs="Calibri"/>
-              </w:rPr>
-            </w:pPr>
-            <w:r>
-              <w:rPr>
-                <w:rFonts w:ascii="Calibri" w:hAnsi="Calibri" w:cs="Calibri"/>
+        <w:trPr>
+          <w:trHeight w:val="342"/>
+        </w:trPr>
+        <w:tc>
+          <w:tcPr>
+            <w:tcW w:w="1842" w:type="dxa"/>
+          </w:tcPr>
+          <w:p>
+            <w:pPr>
+              <w:rPr>
+                <w:rFonts w:ascii="Calibri" w:hAnsi="Calibri" w:cs="Calibri"/>
+                <w:sz w:val="30"/>
+                <w:szCs w:val="30"/>
+              </w:rPr>
+            </w:pPr>
+            <w:r>
+              <w:rPr>
+                <w:rFonts w:ascii="Calibri" w:hAnsi="Calibri" w:cs="Calibri"/>
+                <w:sz w:val="30"/>
+                <w:szCs w:val="30"/>
               </w:rPr>
               <w:t>Min</w:t>
             </w:r>
@@ -712,17 +875,21 @@
         </w:tc>
         <w:tc>
           <w:tcPr>
-            <w:tcW w:w="1558" w:type="dxa"/>
-          </w:tcPr>
-          <w:p>
-            <w:pPr>
-              <w:rPr>
-                <w:rFonts w:ascii="Calibri" w:hAnsi="Calibri" w:cs="Calibri"/>
-              </w:rPr>
-            </w:pPr>
-            <w:r>
-              <w:rPr>
-                <w:rFonts w:ascii="Calibri" w:hAnsi="Calibri" w:cs="Calibri"/>
+            <w:tcW w:w="1842" w:type="dxa"/>
+          </w:tcPr>
+          <w:p>
+            <w:pPr>
+              <w:rPr>
+                <w:rFonts w:ascii="Calibri" w:hAnsi="Calibri" w:cs="Calibri"/>
+                <w:sz w:val="30"/>
+                <w:szCs w:val="30"/>
+              </w:rPr>
+            </w:pPr>
+            <w:r>
+              <w:rPr>
+                <w:rFonts w:ascii="Calibri" w:hAnsi="Calibri" w:cs="Calibri"/>
+                <w:sz w:val="30"/>
+                <w:szCs w:val="30"/>
               </w:rPr>
               <w:t>6.52s</w:t>
             </w:r>
@@ -730,17 +897,21 @@
         </w:tc>
         <w:tc>
           <w:tcPr>
-            <w:tcW w:w="1559" w:type="dxa"/>
-          </w:tcPr>
-          <w:p>
-            <w:pPr>
-              <w:rPr>
-                <w:rFonts w:ascii="Calibri" w:hAnsi="Calibri" w:cs="Calibri"/>
-              </w:rPr>
-            </w:pPr>
-            <w:r>
-              <w:rPr>
-                <w:rFonts w:ascii="Calibri" w:hAnsi="Calibri" w:cs="Calibri"/>
+            <w:tcW w:w="1843" w:type="dxa"/>
+          </w:tcPr>
+          <w:p>
+            <w:pPr>
+              <w:rPr>
+                <w:rFonts w:ascii="Calibri" w:hAnsi="Calibri" w:cs="Calibri"/>
+                <w:sz w:val="30"/>
+                <w:szCs w:val="30"/>
+              </w:rPr>
+            </w:pPr>
+            <w:r>
+              <w:rPr>
+                <w:rFonts w:ascii="Calibri" w:hAnsi="Calibri" w:cs="Calibri"/>
+                <w:sz w:val="30"/>
+                <w:szCs w:val="30"/>
               </w:rPr>
               <w:t>8.00s</w:t>
             </w:r>
@@ -748,17 +919,21 @@
         </w:tc>
         <w:tc>
           <w:tcPr>
-            <w:tcW w:w="1559" w:type="dxa"/>
-          </w:tcPr>
-          <w:p>
-            <w:pPr>
-              <w:rPr>
-                <w:rFonts w:ascii="Calibri" w:hAnsi="Calibri" w:cs="Calibri"/>
-              </w:rPr>
-            </w:pPr>
-            <w:r>
-              <w:rPr>
-                <w:rFonts w:ascii="Calibri" w:hAnsi="Calibri" w:cs="Calibri"/>
+            <w:tcW w:w="1843" w:type="dxa"/>
+          </w:tcPr>
+          <w:p>
+            <w:pPr>
+              <w:rPr>
+                <w:rFonts w:ascii="Calibri" w:hAnsi="Calibri" w:cs="Calibri"/>
+                <w:sz w:val="30"/>
+                <w:szCs w:val="30"/>
+              </w:rPr>
+            </w:pPr>
+            <w:r>
+              <w:rPr>
+                <w:rFonts w:ascii="Calibri" w:hAnsi="Calibri" w:cs="Calibri"/>
+                <w:sz w:val="30"/>
+                <w:szCs w:val="30"/>
               </w:rPr>
               <w:t>8.24s</w:t>
             </w:r>
@@ -766,19 +941,26 @@
         </w:tc>
       </w:tr>
       <w:tr>
-        <w:tc>
-          <w:tcPr>
-            <w:tcW w:w="1558" w:type="dxa"/>
-          </w:tcPr>
-          <w:p>
-            <w:pPr>
-              <w:rPr>
-                <w:rFonts w:ascii="Calibri" w:hAnsi="Calibri" w:cs="Calibri"/>
-              </w:rPr>
-            </w:pPr>
-            <w:r>
-              <w:rPr>
-                <w:rFonts w:ascii="Calibri" w:hAnsi="Calibri" w:cs="Calibri"/>
+        <w:trPr>
+          <w:trHeight w:val="358"/>
+        </w:trPr>
+        <w:tc>
+          <w:tcPr>
+            <w:tcW w:w="1842" w:type="dxa"/>
+          </w:tcPr>
+          <w:p>
+            <w:pPr>
+              <w:rPr>
+                <w:rFonts w:ascii="Calibri" w:hAnsi="Calibri" w:cs="Calibri"/>
+                <w:sz w:val="30"/>
+                <w:szCs w:val="30"/>
+              </w:rPr>
+            </w:pPr>
+            <w:r>
+              <w:rPr>
+                <w:rFonts w:ascii="Calibri" w:hAnsi="Calibri" w:cs="Calibri"/>
+                <w:sz w:val="30"/>
+                <w:szCs w:val="30"/>
               </w:rPr>
               <w:t>Q1</w:t>
             </w:r>
@@ -786,17 +968,21 @@
         </w:tc>
         <w:tc>
           <w:tcPr>
-            <w:tcW w:w="1558" w:type="dxa"/>
-          </w:tcPr>
-          <w:p>
-            <w:pPr>
-              <w:rPr>
-                <w:rFonts w:ascii="Calibri" w:hAnsi="Calibri" w:cs="Calibri"/>
-              </w:rPr>
-            </w:pPr>
-            <w:r>
-              <w:rPr>
-                <w:rFonts w:ascii="Calibri" w:hAnsi="Calibri" w:cs="Calibri"/>
+            <w:tcW w:w="1842" w:type="dxa"/>
+          </w:tcPr>
+          <w:p>
+            <w:pPr>
+              <w:rPr>
+                <w:rFonts w:ascii="Calibri" w:hAnsi="Calibri" w:cs="Calibri"/>
+                <w:sz w:val="30"/>
+                <w:szCs w:val="30"/>
+              </w:rPr>
+            </w:pPr>
+            <w:r>
+              <w:rPr>
+                <w:rFonts w:ascii="Calibri" w:hAnsi="Calibri" w:cs="Calibri"/>
+                <w:sz w:val="30"/>
+                <w:szCs w:val="30"/>
               </w:rPr>
               <w:t>6.93s</w:t>
             </w:r>
@@ -804,17 +990,21 @@
         </w:tc>
         <w:tc>
           <w:tcPr>
-            <w:tcW w:w="1559" w:type="dxa"/>
-          </w:tcPr>
-          <w:p>
-            <w:pPr>
-              <w:rPr>
-                <w:rFonts w:ascii="Calibri" w:hAnsi="Calibri" w:cs="Calibri"/>
-              </w:rPr>
-            </w:pPr>
-            <w:r>
-              <w:rPr>
-                <w:rFonts w:ascii="Calibri" w:hAnsi="Calibri" w:cs="Calibri"/>
+            <w:tcW w:w="1843" w:type="dxa"/>
+          </w:tcPr>
+          <w:p>
+            <w:pPr>
+              <w:rPr>
+                <w:rFonts w:ascii="Calibri" w:hAnsi="Calibri" w:cs="Calibri"/>
+                <w:sz w:val="30"/>
+                <w:szCs w:val="30"/>
+              </w:rPr>
+            </w:pPr>
+            <w:r>
+              <w:rPr>
+                <w:rFonts w:ascii="Calibri" w:hAnsi="Calibri" w:cs="Calibri"/>
+                <w:sz w:val="30"/>
+                <w:szCs w:val="30"/>
               </w:rPr>
               <w:t>8.39s</w:t>
             </w:r>
@@ -822,17 +1012,21 @@
         </w:tc>
         <w:tc>
           <w:tcPr>
-            <w:tcW w:w="1559" w:type="dxa"/>
-          </w:tcPr>
-          <w:p>
-            <w:pPr>
-              <w:rPr>
-                <w:rFonts w:ascii="Calibri" w:hAnsi="Calibri" w:cs="Calibri"/>
-              </w:rPr>
-            </w:pPr>
-            <w:r>
-              <w:rPr>
-                <w:rFonts w:ascii="Calibri" w:hAnsi="Calibri" w:cs="Calibri"/>
+            <w:tcW w:w="1843" w:type="dxa"/>
+          </w:tcPr>
+          <w:p>
+            <w:pPr>
+              <w:rPr>
+                <w:rFonts w:ascii="Calibri" w:hAnsi="Calibri" w:cs="Calibri"/>
+                <w:sz w:val="30"/>
+                <w:szCs w:val="30"/>
+              </w:rPr>
+            </w:pPr>
+            <w:r>
+              <w:rPr>
+                <w:rFonts w:ascii="Calibri" w:hAnsi="Calibri" w:cs="Calibri"/>
+                <w:sz w:val="30"/>
+                <w:szCs w:val="30"/>
               </w:rPr>
               <w:t>8.73s</w:t>
             </w:r>
@@ -840,19 +1034,26 @@
         </w:tc>
       </w:tr>
       <w:tr>
-        <w:tc>
-          <w:tcPr>
-            <w:tcW w:w="1558" w:type="dxa"/>
-          </w:tcPr>
-          <w:p>
-            <w:pPr>
-              <w:rPr>
-                <w:rFonts w:ascii="Calibri" w:hAnsi="Calibri" w:cs="Calibri"/>
-              </w:rPr>
-            </w:pPr>
-            <w:r>
-              <w:rPr>
-                <w:rFonts w:ascii="Calibri" w:hAnsi="Calibri" w:cs="Calibri"/>
+        <w:trPr>
+          <w:trHeight w:val="342"/>
+        </w:trPr>
+        <w:tc>
+          <w:tcPr>
+            <w:tcW w:w="1842" w:type="dxa"/>
+          </w:tcPr>
+          <w:p>
+            <w:pPr>
+              <w:rPr>
+                <w:rFonts w:ascii="Calibri" w:hAnsi="Calibri" w:cs="Calibri"/>
+                <w:sz w:val="30"/>
+                <w:szCs w:val="30"/>
+              </w:rPr>
+            </w:pPr>
+            <w:r>
+              <w:rPr>
+                <w:rFonts w:ascii="Calibri" w:hAnsi="Calibri" w:cs="Calibri"/>
+                <w:sz w:val="30"/>
+                <w:szCs w:val="30"/>
               </w:rPr>
               <w:t>Median</w:t>
             </w:r>
@@ -860,17 +1061,21 @@
         </w:tc>
         <w:tc>
           <w:tcPr>
-            <w:tcW w:w="1558" w:type="dxa"/>
-          </w:tcPr>
-          <w:p>
-            <w:pPr>
-              <w:rPr>
-                <w:rFonts w:ascii="Calibri" w:hAnsi="Calibri" w:cs="Calibri"/>
-              </w:rPr>
-            </w:pPr>
-            <w:r>
-              <w:rPr>
-                <w:rFonts w:ascii="Calibri" w:hAnsi="Calibri" w:cs="Calibri"/>
+            <w:tcW w:w="1842" w:type="dxa"/>
+          </w:tcPr>
+          <w:p>
+            <w:pPr>
+              <w:rPr>
+                <w:rFonts w:ascii="Calibri" w:hAnsi="Calibri" w:cs="Calibri"/>
+                <w:sz w:val="30"/>
+                <w:szCs w:val="30"/>
+              </w:rPr>
+            </w:pPr>
+            <w:r>
+              <w:rPr>
+                <w:rFonts w:ascii="Calibri" w:hAnsi="Calibri" w:cs="Calibri"/>
+                <w:sz w:val="30"/>
+                <w:szCs w:val="30"/>
               </w:rPr>
               <w:t>7.09s</w:t>
             </w:r>
@@ -878,17 +1083,21 @@
         </w:tc>
         <w:tc>
           <w:tcPr>
-            <w:tcW w:w="1559" w:type="dxa"/>
-          </w:tcPr>
-          <w:p>
-            <w:pPr>
-              <w:rPr>
-                <w:rFonts w:ascii="Calibri" w:hAnsi="Calibri" w:cs="Calibri"/>
-              </w:rPr>
-            </w:pPr>
-            <w:r>
-              <w:rPr>
-                <w:rFonts w:ascii="Calibri" w:hAnsi="Calibri" w:cs="Calibri"/>
+            <w:tcW w:w="1843" w:type="dxa"/>
+          </w:tcPr>
+          <w:p>
+            <w:pPr>
+              <w:rPr>
+                <w:rFonts w:ascii="Calibri" w:hAnsi="Calibri" w:cs="Calibri"/>
+                <w:sz w:val="30"/>
+                <w:szCs w:val="30"/>
+              </w:rPr>
+            </w:pPr>
+            <w:r>
+              <w:rPr>
+                <w:rFonts w:ascii="Calibri" w:hAnsi="Calibri" w:cs="Calibri"/>
+                <w:sz w:val="30"/>
+                <w:szCs w:val="30"/>
               </w:rPr>
               <w:t>8.52s</w:t>
             </w:r>
@@ -896,17 +1105,21 @@
         </w:tc>
         <w:tc>
           <w:tcPr>
-            <w:tcW w:w="1559" w:type="dxa"/>
-          </w:tcPr>
-          <w:p>
-            <w:pPr>
-              <w:rPr>
-                <w:rFonts w:ascii="Calibri" w:hAnsi="Calibri" w:cs="Calibri"/>
-              </w:rPr>
-            </w:pPr>
-            <w:r>
-              <w:rPr>
-                <w:rFonts w:ascii="Calibri" w:hAnsi="Calibri" w:cs="Calibri"/>
+            <w:tcW w:w="1843" w:type="dxa"/>
+          </w:tcPr>
+          <w:p>
+            <w:pPr>
+              <w:rPr>
+                <w:rFonts w:ascii="Calibri" w:hAnsi="Calibri" w:cs="Calibri"/>
+                <w:sz w:val="30"/>
+                <w:szCs w:val="30"/>
+              </w:rPr>
+            </w:pPr>
+            <w:r>
+              <w:rPr>
+                <w:rFonts w:ascii="Calibri" w:hAnsi="Calibri" w:cs="Calibri"/>
+                <w:sz w:val="30"/>
+                <w:szCs w:val="30"/>
               </w:rPr>
               <w:t>8.90s</w:t>
             </w:r>
@@ -914,19 +1127,26 @@
         </w:tc>
       </w:tr>
       <w:tr>
-        <w:tc>
-          <w:tcPr>
-            <w:tcW w:w="1558" w:type="dxa"/>
-          </w:tcPr>
-          <w:p>
-            <w:pPr>
-              <w:rPr>
-                <w:rFonts w:ascii="Calibri" w:hAnsi="Calibri" w:cs="Calibri"/>
-              </w:rPr>
-            </w:pPr>
-            <w:r>
-              <w:rPr>
-                <w:rFonts w:ascii="Calibri" w:hAnsi="Calibri" w:cs="Calibri"/>
+        <w:trPr>
+          <w:trHeight w:val="342"/>
+        </w:trPr>
+        <w:tc>
+          <w:tcPr>
+            <w:tcW w:w="1842" w:type="dxa"/>
+          </w:tcPr>
+          <w:p>
+            <w:pPr>
+              <w:rPr>
+                <w:rFonts w:ascii="Calibri" w:hAnsi="Calibri" w:cs="Calibri"/>
+                <w:sz w:val="30"/>
+                <w:szCs w:val="30"/>
+              </w:rPr>
+            </w:pPr>
+            <w:r>
+              <w:rPr>
+                <w:rFonts w:ascii="Calibri" w:hAnsi="Calibri" w:cs="Calibri"/>
+                <w:sz w:val="30"/>
+                <w:szCs w:val="30"/>
               </w:rPr>
               <w:t>Mean</w:t>
             </w:r>
@@ -934,17 +1154,21 @@
         </w:tc>
         <w:tc>
           <w:tcPr>
-            <w:tcW w:w="1558" w:type="dxa"/>
-          </w:tcPr>
-          <w:p>
-            <w:pPr>
-              <w:rPr>
-                <w:rFonts w:ascii="Calibri" w:hAnsi="Calibri" w:cs="Calibri"/>
-              </w:rPr>
-            </w:pPr>
-            <w:r>
-              <w:rPr>
-                <w:rFonts w:ascii="Calibri" w:hAnsi="Calibri" w:cs="Calibri"/>
+            <w:tcW w:w="1842" w:type="dxa"/>
+          </w:tcPr>
+          <w:p>
+            <w:pPr>
+              <w:rPr>
+                <w:rFonts w:ascii="Calibri" w:hAnsi="Calibri" w:cs="Calibri"/>
+                <w:sz w:val="30"/>
+                <w:szCs w:val="30"/>
+              </w:rPr>
+            </w:pPr>
+            <w:r>
+              <w:rPr>
+                <w:rFonts w:ascii="Calibri" w:hAnsi="Calibri" w:cs="Calibri"/>
+                <w:sz w:val="30"/>
+                <w:szCs w:val="30"/>
               </w:rPr>
               <w:t>7.15s</w:t>
             </w:r>
@@ -952,17 +1176,21 @@
         </w:tc>
         <w:tc>
           <w:tcPr>
-            <w:tcW w:w="1559" w:type="dxa"/>
-          </w:tcPr>
-          <w:p>
-            <w:pPr>
-              <w:rPr>
-                <w:rFonts w:ascii="Calibri" w:hAnsi="Calibri" w:cs="Calibri"/>
-              </w:rPr>
-            </w:pPr>
-            <w:r>
-              <w:rPr>
-                <w:rFonts w:ascii="Calibri" w:hAnsi="Calibri" w:cs="Calibri"/>
+            <w:tcW w:w="1843" w:type="dxa"/>
+          </w:tcPr>
+          <w:p>
+            <w:pPr>
+              <w:rPr>
+                <w:rFonts w:ascii="Calibri" w:hAnsi="Calibri" w:cs="Calibri"/>
+                <w:sz w:val="30"/>
+                <w:szCs w:val="30"/>
+              </w:rPr>
+            </w:pPr>
+            <w:r>
+              <w:rPr>
+                <w:rFonts w:ascii="Calibri" w:hAnsi="Calibri" w:cs="Calibri"/>
+                <w:sz w:val="30"/>
+                <w:szCs w:val="30"/>
               </w:rPr>
               <w:t>8.95s</w:t>
             </w:r>
@@ -970,17 +1198,21 @@
         </w:tc>
         <w:tc>
           <w:tcPr>
-            <w:tcW w:w="1559" w:type="dxa"/>
-          </w:tcPr>
-          <w:p>
-            <w:pPr>
-              <w:rPr>
-                <w:rFonts w:ascii="Calibri" w:hAnsi="Calibri" w:cs="Calibri"/>
-              </w:rPr>
-            </w:pPr>
-            <w:r>
-              <w:rPr>
-                <w:rFonts w:ascii="Calibri" w:hAnsi="Calibri" w:cs="Calibri"/>
+            <w:tcW w:w="1843" w:type="dxa"/>
+          </w:tcPr>
+          <w:p>
+            <w:pPr>
+              <w:rPr>
+                <w:rFonts w:ascii="Calibri" w:hAnsi="Calibri" w:cs="Calibri"/>
+                <w:sz w:val="30"/>
+                <w:szCs w:val="30"/>
+              </w:rPr>
+            </w:pPr>
+            <w:r>
+              <w:rPr>
+                <w:rFonts w:ascii="Calibri" w:hAnsi="Calibri" w:cs="Calibri"/>
+                <w:sz w:val="30"/>
+                <w:szCs w:val="30"/>
               </w:rPr>
               <w:t>9.55s</w:t>
             </w:r>
@@ -988,19 +1220,26 @@
         </w:tc>
       </w:tr>
       <w:tr>
-        <w:tc>
-          <w:tcPr>
-            <w:tcW w:w="1558" w:type="dxa"/>
-          </w:tcPr>
-          <w:p>
-            <w:pPr>
-              <w:rPr>
-                <w:rFonts w:ascii="Calibri" w:hAnsi="Calibri" w:cs="Calibri"/>
-              </w:rPr>
-            </w:pPr>
-            <w:r>
-              <w:rPr>
-                <w:rFonts w:ascii="Calibri" w:hAnsi="Calibri" w:cs="Calibri"/>
+        <w:trPr>
+          <w:trHeight w:val="342"/>
+        </w:trPr>
+        <w:tc>
+          <w:tcPr>
+            <w:tcW w:w="1842" w:type="dxa"/>
+          </w:tcPr>
+          <w:p>
+            <w:pPr>
+              <w:rPr>
+                <w:rFonts w:ascii="Calibri" w:hAnsi="Calibri" w:cs="Calibri"/>
+                <w:sz w:val="30"/>
+                <w:szCs w:val="30"/>
+              </w:rPr>
+            </w:pPr>
+            <w:r>
+              <w:rPr>
+                <w:rFonts w:ascii="Calibri" w:hAnsi="Calibri" w:cs="Calibri"/>
+                <w:sz w:val="30"/>
+                <w:szCs w:val="30"/>
               </w:rPr>
               <w:t>Q3</w:t>
             </w:r>
@@ -1008,17 +1247,21 @@
         </w:tc>
         <w:tc>
           <w:tcPr>
-            <w:tcW w:w="1558" w:type="dxa"/>
-          </w:tcPr>
-          <w:p>
-            <w:pPr>
-              <w:rPr>
-                <w:rFonts w:ascii="Calibri" w:hAnsi="Calibri" w:cs="Calibri"/>
-              </w:rPr>
-            </w:pPr>
-            <w:r>
-              <w:rPr>
-                <w:rFonts w:ascii="Calibri" w:hAnsi="Calibri" w:cs="Calibri"/>
+            <w:tcW w:w="1842" w:type="dxa"/>
+          </w:tcPr>
+          <w:p>
+            <w:pPr>
+              <w:rPr>
+                <w:rFonts w:ascii="Calibri" w:hAnsi="Calibri" w:cs="Calibri"/>
+                <w:sz w:val="30"/>
+                <w:szCs w:val="30"/>
+              </w:rPr>
+            </w:pPr>
+            <w:r>
+              <w:rPr>
+                <w:rFonts w:ascii="Calibri" w:hAnsi="Calibri" w:cs="Calibri"/>
+                <w:sz w:val="30"/>
+                <w:szCs w:val="30"/>
               </w:rPr>
               <w:t>7.27s</w:t>
             </w:r>
@@ -1026,17 +1269,21 @@
         </w:tc>
         <w:tc>
           <w:tcPr>
-            <w:tcW w:w="1559" w:type="dxa"/>
-          </w:tcPr>
-          <w:p>
-            <w:pPr>
-              <w:rPr>
-                <w:rFonts w:ascii="Calibri" w:hAnsi="Calibri" w:cs="Calibri"/>
-              </w:rPr>
-            </w:pPr>
-            <w:r>
-              <w:rPr>
-                <w:rFonts w:ascii="Calibri" w:hAnsi="Calibri" w:cs="Calibri"/>
+            <w:tcW w:w="1843" w:type="dxa"/>
+          </w:tcPr>
+          <w:p>
+            <w:pPr>
+              <w:rPr>
+                <w:rFonts w:ascii="Calibri" w:hAnsi="Calibri" w:cs="Calibri"/>
+                <w:sz w:val="30"/>
+                <w:szCs w:val="30"/>
+              </w:rPr>
+            </w:pPr>
+            <w:r>
+              <w:rPr>
+                <w:rFonts w:ascii="Calibri" w:hAnsi="Calibri" w:cs="Calibri"/>
+                <w:sz w:val="30"/>
+                <w:szCs w:val="30"/>
               </w:rPr>
               <w:t>8.72s</w:t>
             </w:r>
@@ -1044,17 +1291,21 @@
         </w:tc>
         <w:tc>
           <w:tcPr>
-            <w:tcW w:w="1559" w:type="dxa"/>
-          </w:tcPr>
-          <w:p>
-            <w:pPr>
-              <w:rPr>
-                <w:rFonts w:ascii="Calibri" w:hAnsi="Calibri" w:cs="Calibri"/>
-              </w:rPr>
-            </w:pPr>
-            <w:r>
-              <w:rPr>
-                <w:rFonts w:ascii="Calibri" w:hAnsi="Calibri" w:cs="Calibri"/>
+            <w:tcW w:w="1843" w:type="dxa"/>
+          </w:tcPr>
+          <w:p>
+            <w:pPr>
+              <w:rPr>
+                <w:rFonts w:ascii="Calibri" w:hAnsi="Calibri" w:cs="Calibri"/>
+                <w:sz w:val="30"/>
+                <w:szCs w:val="30"/>
+              </w:rPr>
+            </w:pPr>
+            <w:r>
+              <w:rPr>
+                <w:rFonts w:ascii="Calibri" w:hAnsi="Calibri" w:cs="Calibri"/>
+                <w:sz w:val="30"/>
+                <w:szCs w:val="30"/>
               </w:rPr>
               <w:t>9.18s</w:t>
             </w:r>
@@ -1062,19 +1313,26 @@
         </w:tc>
       </w:tr>
       <w:tr>
-        <w:tc>
-          <w:tcPr>
-            <w:tcW w:w="1558" w:type="dxa"/>
-          </w:tcPr>
-          <w:p>
-            <w:pPr>
-              <w:rPr>
-                <w:rFonts w:ascii="Calibri" w:hAnsi="Calibri" w:cs="Calibri"/>
-              </w:rPr>
-            </w:pPr>
-            <w:r>
-              <w:rPr>
-                <w:rFonts w:ascii="Calibri" w:hAnsi="Calibri" w:cs="Calibri"/>
+        <w:trPr>
+          <w:trHeight w:val="342"/>
+        </w:trPr>
+        <w:tc>
+          <w:tcPr>
+            <w:tcW w:w="1842" w:type="dxa"/>
+          </w:tcPr>
+          <w:p>
+            <w:pPr>
+              <w:rPr>
+                <w:rFonts w:ascii="Calibri" w:hAnsi="Calibri" w:cs="Calibri"/>
+                <w:sz w:val="30"/>
+                <w:szCs w:val="30"/>
+              </w:rPr>
+            </w:pPr>
+            <w:r>
+              <w:rPr>
+                <w:rFonts w:ascii="Calibri" w:hAnsi="Calibri" w:cs="Calibri"/>
+                <w:sz w:val="30"/>
+                <w:szCs w:val="30"/>
               </w:rPr>
               <w:t>Max</w:t>
             </w:r>
@@ -1082,17 +1340,21 @@
         </w:tc>
         <w:tc>
           <w:tcPr>
-            <w:tcW w:w="1558" w:type="dxa"/>
-          </w:tcPr>
-          <w:p>
-            <w:pPr>
-              <w:rPr>
-                <w:rFonts w:ascii="Calibri" w:hAnsi="Calibri" w:cs="Calibri"/>
-              </w:rPr>
-            </w:pPr>
-            <w:r>
-              <w:rPr>
-                <w:rFonts w:ascii="Calibri" w:hAnsi="Calibri" w:cs="Calibri"/>
+            <w:tcW w:w="1842" w:type="dxa"/>
+          </w:tcPr>
+          <w:p>
+            <w:pPr>
+              <w:rPr>
+                <w:rFonts w:ascii="Calibri" w:hAnsi="Calibri" w:cs="Calibri"/>
+                <w:sz w:val="30"/>
+                <w:szCs w:val="30"/>
+              </w:rPr>
+            </w:pPr>
+            <w:r>
+              <w:rPr>
+                <w:rFonts w:ascii="Calibri" w:hAnsi="Calibri" w:cs="Calibri"/>
+                <w:sz w:val="30"/>
+                <w:szCs w:val="30"/>
               </w:rPr>
               <w:t>23.87s</w:t>
             </w:r>
@@ -1100,17 +1362,21 @@
         </w:tc>
         <w:tc>
           <w:tcPr>
-            <w:tcW w:w="1559" w:type="dxa"/>
-          </w:tcPr>
-          <w:p>
-            <w:pPr>
-              <w:rPr>
-                <w:rFonts w:ascii="Calibri" w:hAnsi="Calibri" w:cs="Calibri"/>
-              </w:rPr>
-            </w:pPr>
-            <w:r>
-              <w:rPr>
-                <w:rFonts w:ascii="Calibri" w:hAnsi="Calibri" w:cs="Calibri"/>
+            <w:tcW w:w="1843" w:type="dxa"/>
+          </w:tcPr>
+          <w:p>
+            <w:pPr>
+              <w:rPr>
+                <w:rFonts w:ascii="Calibri" w:hAnsi="Calibri" w:cs="Calibri"/>
+                <w:sz w:val="30"/>
+                <w:szCs w:val="30"/>
+              </w:rPr>
+            </w:pPr>
+            <w:r>
+              <w:rPr>
+                <w:rFonts w:ascii="Calibri" w:hAnsi="Calibri" w:cs="Calibri"/>
+                <w:sz w:val="30"/>
+                <w:szCs w:val="30"/>
               </w:rPr>
               <w:t>51.87s</w:t>
             </w:r>
@@ -1118,17 +1384,21 @@
         </w:tc>
         <w:tc>
           <w:tcPr>
-            <w:tcW w:w="1559" w:type="dxa"/>
-          </w:tcPr>
-          <w:p>
-            <w:pPr>
-              <w:rPr>
-                <w:rFonts w:ascii="Calibri" w:hAnsi="Calibri" w:cs="Calibri"/>
-              </w:rPr>
-            </w:pPr>
-            <w:r>
-              <w:rPr>
-                <w:rFonts w:ascii="Calibri" w:hAnsi="Calibri" w:cs="Calibri"/>
+            <w:tcW w:w="1843" w:type="dxa"/>
+          </w:tcPr>
+          <w:p>
+            <w:pPr>
+              <w:rPr>
+                <w:rFonts w:ascii="Calibri" w:hAnsi="Calibri" w:cs="Calibri"/>
+                <w:sz w:val="30"/>
+                <w:szCs w:val="30"/>
+              </w:rPr>
+            </w:pPr>
+            <w:r>
+              <w:rPr>
+                <w:rFonts w:ascii="Calibri" w:hAnsi="Calibri" w:cs="Calibri"/>
+                <w:sz w:val="30"/>
+                <w:szCs w:val="30"/>
               </w:rPr>
               <w:t>50.68s</w:t>
             </w:r>
@@ -1136,19 +1406,26 @@
         </w:tc>
       </w:tr>
       <w:tr>
-        <w:tc>
-          <w:tcPr>
-            <w:tcW w:w="1558" w:type="dxa"/>
-          </w:tcPr>
-          <w:p>
-            <w:pPr>
-              <w:rPr>
-                <w:rFonts w:ascii="Calibri" w:hAnsi="Calibri" w:cs="Calibri"/>
-              </w:rPr>
-            </w:pPr>
-            <w:r>
-              <w:rPr>
-                <w:rFonts w:ascii="Calibri" w:hAnsi="Calibri" w:cs="Calibri"/>
+        <w:trPr>
+          <w:trHeight w:val="358"/>
+        </w:trPr>
+        <w:tc>
+          <w:tcPr>
+            <w:tcW w:w="1842" w:type="dxa"/>
+          </w:tcPr>
+          <w:p>
+            <w:pPr>
+              <w:rPr>
+                <w:rFonts w:ascii="Calibri" w:hAnsi="Calibri" w:cs="Calibri"/>
+                <w:sz w:val="30"/>
+                <w:szCs w:val="30"/>
+              </w:rPr>
+            </w:pPr>
+            <w:r>
+              <w:rPr>
+                <w:rFonts w:ascii="Calibri" w:hAnsi="Calibri" w:cs="Calibri"/>
+                <w:sz w:val="30"/>
+                <w:szCs w:val="30"/>
               </w:rPr>
               <w:t>SD</w:t>
             </w:r>
@@ -1156,38 +1433,68 @@
         </w:tc>
         <w:tc>
           <w:tcPr>
-            <w:tcW w:w="1558" w:type="dxa"/>
-          </w:tcPr>
-          <w:p>
-            <w:pPr>
-              <w:rPr>
-                <w:rFonts w:ascii="Calibri" w:hAnsi="Calibri" w:cs="Calibri"/>
-              </w:rPr>
-            </w:pPr>
-          </w:p>
-        </w:tc>
-        <w:tc>
-          <w:tcPr>
-            <w:tcW w:w="1559" w:type="dxa"/>
-          </w:tcPr>
-          <w:p>
-            <w:pPr>
-              <w:rPr>
-                <w:rFonts w:ascii="Calibri" w:hAnsi="Calibri" w:cs="Calibri"/>
-              </w:rPr>
-            </w:pPr>
-          </w:p>
-        </w:tc>
-        <w:tc>
-          <w:tcPr>
-            <w:tcW w:w="1559" w:type="dxa"/>
-          </w:tcPr>
-          <w:p>
-            <w:pPr>
-              <w:rPr>
-                <w:rFonts w:ascii="Calibri" w:hAnsi="Calibri" w:cs="Calibri"/>
-              </w:rPr>
-            </w:pPr>
+            <w:tcW w:w="1842" w:type="dxa"/>
+          </w:tcPr>
+          <w:p>
+            <w:pPr>
+              <w:rPr>
+                <w:rFonts w:ascii="Calibri" w:hAnsi="Calibri" w:cs="Calibri"/>
+                <w:sz w:val="30"/>
+                <w:szCs w:val="30"/>
+              </w:rPr>
+            </w:pPr>
+            <w:r>
+              <w:rPr>
+                <w:rFonts w:ascii="Calibri" w:hAnsi="Calibri" w:cs="Calibri"/>
+                <w:sz w:val="30"/>
+                <w:szCs w:val="30"/>
+              </w:rPr>
+              <w:t>0.729s</w:t>
+            </w:r>
+          </w:p>
+        </w:tc>
+        <w:tc>
+          <w:tcPr>
+            <w:tcW w:w="1843" w:type="dxa"/>
+          </w:tcPr>
+          <w:p>
+            <w:pPr>
+              <w:rPr>
+                <w:rFonts w:ascii="Calibri" w:hAnsi="Calibri" w:cs="Calibri"/>
+                <w:sz w:val="30"/>
+                <w:szCs w:val="30"/>
+              </w:rPr>
+            </w:pPr>
+            <w:r>
+              <w:rPr>
+                <w:rFonts w:ascii="Calibri" w:hAnsi="Calibri" w:cs="Calibri"/>
+                <w:sz w:val="30"/>
+                <w:szCs w:val="30"/>
+              </w:rPr>
+              <w:t>2.536s</w:t>
+            </w:r>
+          </w:p>
+        </w:tc>
+        <w:tc>
+          <w:tcPr>
+            <w:tcW w:w="1843" w:type="dxa"/>
+          </w:tcPr>
+          <w:p>
+            <w:pPr>
+              <w:rPr>
+                <w:rFonts w:ascii="Calibri" w:hAnsi="Calibri" w:cs="Calibri"/>
+                <w:sz w:val="30"/>
+                <w:szCs w:val="30"/>
+              </w:rPr>
+            </w:pPr>
+            <w:r>
+              <w:rPr>
+                <w:rFonts w:ascii="Calibri" w:hAnsi="Calibri" w:cs="Calibri"/>
+                <w:sz w:val="30"/>
+                <w:szCs w:val="30"/>
+              </w:rPr>
+              <w:t>3.157s</w:t>
+            </w:r>
           </w:p>
         </w:tc>
       </w:tr>
@@ -1201,6 +1508,11 @@
     </w:p>
     <w:p>
       <w:pPr>
+        <w:pStyle w:val="ListParagraph"/>
+        <w:numPr>
+          <w:ilvl w:val="0"/>
+          <w:numId w:val="2"/>
+        </w:numPr>
         <w:rPr>
           <w:rFonts w:ascii="Calibri" w:hAnsi="Calibri" w:cs="Calibri"/>
         </w:rPr>
@@ -1209,6 +1521,181 @@
         <w:rPr>
           <w:rFonts w:ascii="Calibri" w:hAnsi="Calibri" w:cs="Calibri"/>
         </w:rPr>
+        <w:t xml:space="preserve">Watch the video below and think about why the max times might be so large. </w:t>
+      </w:r>
+      <w:hyperlink r:id="rId6" w:history="1">
+        <w:r>
+          <w:rPr>
+            <w:rStyle w:val="Hyperlink"/>
+          </w:rPr>
+          <w:t>https://www.youtube.com/watch?v=fAADWfJO2qM&amp;t=109s</w:t>
+        </w:r>
+      </w:hyperlink>
+    </w:p>
+    <w:p>
+      <w:pPr>
+        <w:rPr>
+          <w:rFonts w:ascii="Calibri" w:hAnsi="Calibri" w:cs="Calibri"/>
+        </w:rPr>
+      </w:pPr>
+    </w:p>
+    <w:p>
+      <w:pPr>
+        <w:rPr>
+          <w:rFonts w:ascii="Calibri" w:hAnsi="Calibri" w:cs="Calibri"/>
+        </w:rPr>
+      </w:pPr>
+    </w:p>
+    <w:p>
+      <w:pPr>
+        <w:rPr>
+          <w:rFonts w:ascii="Calibri" w:hAnsi="Calibri" w:cs="Calibri"/>
+        </w:rPr>
+      </w:pPr>
+    </w:p>
+    <w:p>
+      <w:pPr>
+        <w:pStyle w:val="ListParagraph"/>
+        <w:numPr>
+          <w:ilvl w:val="0"/>
+          <w:numId w:val="2"/>
+        </w:numPr>
+        <w:rPr>
+          <w:rFonts w:ascii="Calibri" w:hAnsi="Calibri" w:cs="Calibri"/>
+        </w:rPr>
+      </w:pPr>
+      <w:r>
+        <w:rPr>
+          <w:rFonts w:ascii="Calibri" w:hAnsi="Calibri" w:cs="Calibri"/>
+        </w:rPr>
+        <w:t>Why might the standard deviation increase in later laps?</w:t>
+      </w:r>
+    </w:p>
+    <w:p>
+      <w:pPr>
+        <w:rPr>
+          <w:rFonts w:ascii="Calibri" w:hAnsi="Calibri" w:cs="Calibri"/>
+        </w:rPr>
+      </w:pPr>
+    </w:p>
+    <w:p>
+      <w:pPr>
+        <w:rPr>
+          <w:rFonts w:ascii="Calibri" w:hAnsi="Calibri" w:cs="Calibri"/>
+        </w:rPr>
+      </w:pPr>
+    </w:p>
+    <w:p>
+      <w:pPr>
+        <w:rPr>
+          <w:rFonts w:ascii="Calibri" w:hAnsi="Calibri" w:cs="Calibri"/>
+        </w:rPr>
+      </w:pPr>
+    </w:p>
+    <w:p>
+      <w:pPr>
+        <w:pStyle w:val="ListParagraph"/>
+        <w:numPr>
+          <w:ilvl w:val="0"/>
+          <w:numId w:val="2"/>
+        </w:numPr>
+        <w:rPr>
+          <w:rFonts w:ascii="Calibri" w:hAnsi="Calibri" w:cs="Calibri"/>
+        </w:rPr>
+      </w:pPr>
+    </w:p>
+    <w:p>
+      <w:pPr>
+        <w:rPr>
+          <w:rFonts w:ascii="Calibri" w:hAnsi="Calibri" w:cs="Calibri"/>
+        </w:rPr>
+      </w:pPr>
+    </w:p>
+    <w:p>
+      <w:pPr>
+        <w:rPr>
+          <w:rFonts w:ascii="Calibri" w:hAnsi="Calibri" w:cs="Calibri"/>
+        </w:rPr>
+      </w:pPr>
+    </w:p>
+    <w:p>
+      <w:pPr>
+        <w:rPr>
+          <w:rFonts w:ascii="Calibri" w:hAnsi="Calibri" w:cs="Calibri"/>
+        </w:rPr>
+      </w:pPr>
+    </w:p>
+    <w:p>
+      <w:pPr>
+        <w:rPr>
+          <w:rFonts w:ascii="Calibri" w:hAnsi="Calibri" w:cs="Calibri"/>
+        </w:rPr>
+      </w:pPr>
+    </w:p>
+    <w:p>
+      <w:pPr>
+        <w:rPr>
+          <w:rFonts w:ascii="Calibri" w:hAnsi="Calibri" w:cs="Calibri"/>
+        </w:rPr>
+      </w:pPr>
+    </w:p>
+    <w:p>
+      <w:pPr>
+        <w:rPr>
+          <w:rFonts w:ascii="Calibri" w:hAnsi="Calibri" w:cs="Calibri"/>
+        </w:rPr>
+      </w:pPr>
+    </w:p>
+    <w:p>
+      <w:pPr>
+        <w:rPr>
+          <w:rFonts w:ascii="Calibri" w:hAnsi="Calibri" w:cs="Calibri"/>
+        </w:rPr>
+      </w:pPr>
+    </w:p>
+    <w:p>
+      <w:pPr>
+        <w:rPr>
+          <w:rFonts w:ascii="Calibri" w:hAnsi="Calibri" w:cs="Calibri"/>
+        </w:rPr>
+      </w:pPr>
+    </w:p>
+    <w:p>
+      <w:pPr>
+        <w:rPr>
+          <w:rFonts w:ascii="Calibri" w:hAnsi="Calibri" w:cs="Calibri"/>
+        </w:rPr>
+      </w:pPr>
+    </w:p>
+    <w:p>
+      <w:pPr>
+        <w:rPr>
+          <w:rFonts w:ascii="Calibri" w:hAnsi="Calibri" w:cs="Calibri"/>
+        </w:rPr>
+      </w:pPr>
+    </w:p>
+    <w:p>
+      <w:pPr>
+        <w:rPr>
+          <w:rFonts w:ascii="Calibri" w:hAnsi="Calibri" w:cs="Calibri"/>
+        </w:rPr>
+      </w:pPr>
+    </w:p>
+    <w:p>
+      <w:pPr>
+        <w:rPr>
+          <w:rFonts w:ascii="Calibri" w:hAnsi="Calibri" w:cs="Calibri"/>
+          <w:sz w:val="28"/>
+          <w:szCs w:val="28"/>
+        </w:rPr>
+      </w:pPr>
+      <w:r>
+        <w:rPr>
+          <w:rFonts w:ascii="Calibri" w:hAnsi="Calibri" w:cs="Calibri"/>
+          <w:sz w:val="28"/>
+          <w:szCs w:val="28"/>
+        </w:rPr>
+        <w:lastRenderedPageBreak/>
         <w:t>Notable Performances:</w:t>
       </w:r>
     </w:p>
@@ -1216,29 +1703,37 @@
       <w:tblPr>
         <w:tblStyle w:val="TableGrid"/>
         <w:tblW w:w="0" w:type="auto"/>
+        <w:tblLayout w:type="fixed"/>
         <w:tblLook w:val="04A0" w:firstRow="1" w:lastRow="0" w:firstColumn="1" w:lastColumn="0" w:noHBand="0" w:noVBand="1"/>
       </w:tblPr>
       <w:tblGrid>
-        <w:gridCol w:w="1870"/>
-        <w:gridCol w:w="1870"/>
-        <w:gridCol w:w="1870"/>
-        <w:gridCol w:w="1870"/>
-        <w:gridCol w:w="1870"/>
+        <w:gridCol w:w="2875"/>
+        <w:gridCol w:w="1260"/>
+        <w:gridCol w:w="1170"/>
+        <w:gridCol w:w="1260"/>
+        <w:gridCol w:w="1500"/>
       </w:tblGrid>
       <w:tr>
-        <w:tc>
-          <w:tcPr>
-            <w:tcW w:w="1870" w:type="dxa"/>
-          </w:tcPr>
-          <w:p>
-            <w:pPr>
-              <w:rPr>
-                <w:rFonts w:ascii="Calibri" w:hAnsi="Calibri" w:cs="Calibri"/>
-              </w:rPr>
-            </w:pPr>
-            <w:r>
-              <w:rPr>
-                <w:rFonts w:ascii="Calibri" w:hAnsi="Calibri" w:cs="Calibri"/>
+        <w:trPr>
+          <w:trHeight w:val="365"/>
+        </w:trPr>
+        <w:tc>
+          <w:tcPr>
+            <w:tcW w:w="2875" w:type="dxa"/>
+          </w:tcPr>
+          <w:p>
+            <w:pPr>
+              <w:rPr>
+                <w:rFonts w:ascii="Calibri" w:hAnsi="Calibri" w:cs="Calibri"/>
+                <w:sz w:val="30"/>
+                <w:szCs w:val="30"/>
+              </w:rPr>
+            </w:pPr>
+            <w:r>
+              <w:rPr>
+                <w:rFonts w:ascii="Calibri" w:hAnsi="Calibri" w:cs="Calibri"/>
+                <w:sz w:val="30"/>
+                <w:szCs w:val="30"/>
               </w:rPr>
               <w:t>Name</w:t>
             </w:r>
@@ -1246,17 +1741,21 @@
         </w:tc>
         <w:tc>
           <w:tcPr>
-            <w:tcW w:w="1870" w:type="dxa"/>
-          </w:tcPr>
-          <w:p>
-            <w:pPr>
-              <w:rPr>
-                <w:rFonts w:ascii="Calibri" w:hAnsi="Calibri" w:cs="Calibri"/>
-              </w:rPr>
-            </w:pPr>
-            <w:r>
-              <w:rPr>
-                <w:rFonts w:ascii="Calibri" w:hAnsi="Calibri" w:cs="Calibri"/>
+            <w:tcW w:w="1260" w:type="dxa"/>
+          </w:tcPr>
+          <w:p>
+            <w:pPr>
+              <w:rPr>
+                <w:rFonts w:ascii="Calibri" w:hAnsi="Calibri" w:cs="Calibri"/>
+                <w:sz w:val="30"/>
+                <w:szCs w:val="30"/>
+              </w:rPr>
+            </w:pPr>
+            <w:r>
+              <w:rPr>
+                <w:rFonts w:ascii="Calibri" w:hAnsi="Calibri" w:cs="Calibri"/>
+                <w:sz w:val="30"/>
+                <w:szCs w:val="30"/>
               </w:rPr>
               <w:t>Time</w:t>
             </w:r>
@@ -1264,17 +1763,21 @@
         </w:tc>
         <w:tc>
           <w:tcPr>
-            <w:tcW w:w="1870" w:type="dxa"/>
-          </w:tcPr>
-          <w:p>
-            <w:pPr>
-              <w:rPr>
-                <w:rFonts w:ascii="Calibri" w:hAnsi="Calibri" w:cs="Calibri"/>
-              </w:rPr>
-            </w:pPr>
-            <w:r>
-              <w:rPr>
-                <w:rFonts w:ascii="Calibri" w:hAnsi="Calibri" w:cs="Calibri"/>
+            <w:tcW w:w="1170" w:type="dxa"/>
+          </w:tcPr>
+          <w:p>
+            <w:pPr>
+              <w:rPr>
+                <w:rFonts w:ascii="Calibri" w:hAnsi="Calibri" w:cs="Calibri"/>
+                <w:sz w:val="30"/>
+                <w:szCs w:val="30"/>
+              </w:rPr>
+            </w:pPr>
+            <w:r>
+              <w:rPr>
+                <w:rFonts w:ascii="Calibri" w:hAnsi="Calibri" w:cs="Calibri"/>
+                <w:sz w:val="30"/>
+                <w:szCs w:val="30"/>
               </w:rPr>
               <w:t>Lap 1</w:t>
             </w:r>
@@ -1282,17 +1785,21 @@
         </w:tc>
         <w:tc>
           <w:tcPr>
-            <w:tcW w:w="1870" w:type="dxa"/>
-          </w:tcPr>
-          <w:p>
-            <w:pPr>
-              <w:rPr>
-                <w:rFonts w:ascii="Calibri" w:hAnsi="Calibri" w:cs="Calibri"/>
-              </w:rPr>
-            </w:pPr>
-            <w:r>
-              <w:rPr>
-                <w:rFonts w:ascii="Calibri" w:hAnsi="Calibri" w:cs="Calibri"/>
+            <w:tcW w:w="1260" w:type="dxa"/>
+          </w:tcPr>
+          <w:p>
+            <w:pPr>
+              <w:rPr>
+                <w:rFonts w:ascii="Calibri" w:hAnsi="Calibri" w:cs="Calibri"/>
+                <w:sz w:val="30"/>
+                <w:szCs w:val="30"/>
+              </w:rPr>
+            </w:pPr>
+            <w:r>
+              <w:rPr>
+                <w:rFonts w:ascii="Calibri" w:hAnsi="Calibri" w:cs="Calibri"/>
+                <w:sz w:val="30"/>
+                <w:szCs w:val="30"/>
               </w:rPr>
               <w:t>Lap 3</w:t>
             </w:r>
@@ -1300,17 +1807,21 @@
         </w:tc>
         <w:tc>
           <w:tcPr>
-            <w:tcW w:w="1870" w:type="dxa"/>
-          </w:tcPr>
-          <w:p>
-            <w:pPr>
-              <w:rPr>
-                <w:rFonts w:ascii="Calibri" w:hAnsi="Calibri" w:cs="Calibri"/>
-              </w:rPr>
-            </w:pPr>
-            <w:r>
-              <w:rPr>
-                <w:rFonts w:ascii="Calibri" w:hAnsi="Calibri" w:cs="Calibri"/>
+            <w:tcW w:w="1500" w:type="dxa"/>
+          </w:tcPr>
+          <w:p>
+            <w:pPr>
+              <w:rPr>
+                <w:rFonts w:ascii="Calibri" w:hAnsi="Calibri" w:cs="Calibri"/>
+                <w:sz w:val="30"/>
+                <w:szCs w:val="30"/>
+              </w:rPr>
+            </w:pPr>
+            <w:r>
+              <w:rPr>
+                <w:rFonts w:ascii="Calibri" w:hAnsi="Calibri" w:cs="Calibri"/>
+                <w:sz w:val="30"/>
+                <w:szCs w:val="30"/>
               </w:rPr>
               <w:t>Lap 5</w:t>
             </w:r>
@@ -1318,19 +1829,26 @@
         </w:tc>
       </w:tr>
       <w:tr>
-        <w:tc>
-          <w:tcPr>
-            <w:tcW w:w="1870" w:type="dxa"/>
-          </w:tcPr>
-          <w:p>
-            <w:pPr>
-              <w:rPr>
-                <w:rFonts w:ascii="Calibri" w:hAnsi="Calibri" w:cs="Calibri"/>
-              </w:rPr>
-            </w:pPr>
-            <w:r>
-              <w:rPr>
-                <w:rFonts w:ascii="Calibri" w:hAnsi="Calibri" w:cs="Calibri"/>
+        <w:trPr>
+          <w:trHeight w:val="744"/>
+        </w:trPr>
+        <w:tc>
+          <w:tcPr>
+            <w:tcW w:w="2875" w:type="dxa"/>
+          </w:tcPr>
+          <w:p>
+            <w:pPr>
+              <w:rPr>
+                <w:rFonts w:ascii="Calibri" w:hAnsi="Calibri" w:cs="Calibri"/>
+                <w:sz w:val="30"/>
+                <w:szCs w:val="30"/>
+              </w:rPr>
+            </w:pPr>
+            <w:r>
+              <w:rPr>
+                <w:rFonts w:ascii="Calibri" w:hAnsi="Calibri" w:cs="Calibri"/>
+                <w:sz w:val="30"/>
+                <w:szCs w:val="30"/>
               </w:rPr>
               <w:t xml:space="preserve">JR </w:t>
             </w:r>
@@ -1338,25 +1856,48 @@
             <w:r>
               <w:rPr>
                 <w:rFonts w:ascii="Calibri" w:hAnsi="Calibri" w:cs="Calibri"/>
+                <w:sz w:val="30"/>
+                <w:szCs w:val="30"/>
               </w:rPr>
               <w:t>Celski</w:t>
             </w:r>
             <w:proofErr w:type="spellEnd"/>
           </w:p>
-        </w:tc>
-        <w:tc>
-          <w:tcPr>
-            <w:tcW w:w="1870" w:type="dxa"/>
-          </w:tcPr>
-          <w:p>
-            <w:pPr>
-              <w:rPr>
-                <w:rFonts w:ascii="Calibri" w:hAnsi="Calibri" w:cs="Calibri"/>
-              </w:rPr>
-            </w:pPr>
-            <w:r>
-              <w:rPr>
-                <w:rFonts w:ascii="Calibri" w:hAnsi="Calibri" w:cs="Calibri"/>
+          <w:p>
+            <w:pPr>
+              <w:rPr>
+                <w:rFonts w:ascii="Calibri" w:hAnsi="Calibri" w:cs="Calibri"/>
+                <w:sz w:val="30"/>
+                <w:szCs w:val="30"/>
+              </w:rPr>
+            </w:pPr>
+            <w:r>
+              <w:rPr>
+                <w:rFonts w:ascii="Calibri" w:hAnsi="Calibri" w:cs="Calibri"/>
+                <w:sz w:val="30"/>
+                <w:szCs w:val="30"/>
+              </w:rPr>
+              <w:t>(Former WR)</w:t>
+            </w:r>
+          </w:p>
+        </w:tc>
+        <w:tc>
+          <w:tcPr>
+            <w:tcW w:w="1260" w:type="dxa"/>
+          </w:tcPr>
+          <w:p>
+            <w:pPr>
+              <w:rPr>
+                <w:rFonts w:ascii="Calibri" w:hAnsi="Calibri" w:cs="Calibri"/>
+                <w:sz w:val="30"/>
+                <w:szCs w:val="30"/>
+              </w:rPr>
+            </w:pPr>
+            <w:r>
+              <w:rPr>
+                <w:rFonts w:ascii="Calibri" w:hAnsi="Calibri" w:cs="Calibri"/>
+                <w:sz w:val="30"/>
+                <w:szCs w:val="30"/>
               </w:rPr>
               <w:t>39.937s</w:t>
             </w:r>
@@ -1364,17 +1905,21 @@
         </w:tc>
         <w:tc>
           <w:tcPr>
-            <w:tcW w:w="1870" w:type="dxa"/>
-          </w:tcPr>
-          <w:p>
-            <w:pPr>
-              <w:rPr>
-                <w:rFonts w:ascii="Calibri" w:hAnsi="Calibri" w:cs="Calibri"/>
-              </w:rPr>
-            </w:pPr>
-            <w:r>
-              <w:rPr>
-                <w:rFonts w:ascii="Calibri" w:hAnsi="Calibri" w:cs="Calibri"/>
+            <w:tcW w:w="1170" w:type="dxa"/>
+          </w:tcPr>
+          <w:p>
+            <w:pPr>
+              <w:rPr>
+                <w:rFonts w:ascii="Calibri" w:hAnsi="Calibri" w:cs="Calibri"/>
+                <w:sz w:val="30"/>
+                <w:szCs w:val="30"/>
+              </w:rPr>
+            </w:pPr>
+            <w:r>
+              <w:rPr>
+                <w:rFonts w:ascii="Calibri" w:hAnsi="Calibri" w:cs="Calibri"/>
+                <w:sz w:val="30"/>
+                <w:szCs w:val="30"/>
               </w:rPr>
               <w:t>6.72s</w:t>
             </w:r>
@@ -1382,17 +1927,21 @@
         </w:tc>
         <w:tc>
           <w:tcPr>
-            <w:tcW w:w="1870" w:type="dxa"/>
-          </w:tcPr>
-          <w:p>
-            <w:pPr>
-              <w:rPr>
-                <w:rFonts w:ascii="Calibri" w:hAnsi="Calibri" w:cs="Calibri"/>
-              </w:rPr>
-            </w:pPr>
-            <w:r>
-              <w:rPr>
-                <w:rFonts w:ascii="Calibri" w:hAnsi="Calibri" w:cs="Calibri"/>
+            <w:tcW w:w="1260" w:type="dxa"/>
+          </w:tcPr>
+          <w:p>
+            <w:pPr>
+              <w:rPr>
+                <w:rFonts w:ascii="Calibri" w:hAnsi="Calibri" w:cs="Calibri"/>
+                <w:sz w:val="30"/>
+                <w:szCs w:val="30"/>
+              </w:rPr>
+            </w:pPr>
+            <w:r>
+              <w:rPr>
+                <w:rFonts w:ascii="Calibri" w:hAnsi="Calibri" w:cs="Calibri"/>
+                <w:sz w:val="30"/>
+                <w:szCs w:val="30"/>
               </w:rPr>
               <w:t>8.10s</w:t>
             </w:r>
@@ -1400,17 +1949,21 @@
         </w:tc>
         <w:tc>
           <w:tcPr>
-            <w:tcW w:w="1870" w:type="dxa"/>
-          </w:tcPr>
-          <w:p>
-            <w:pPr>
-              <w:rPr>
-                <w:rFonts w:ascii="Calibri" w:hAnsi="Calibri" w:cs="Calibri"/>
-              </w:rPr>
-            </w:pPr>
-            <w:r>
-              <w:rPr>
-                <w:rFonts w:ascii="Calibri" w:hAnsi="Calibri" w:cs="Calibri"/>
+            <w:tcW w:w="1500" w:type="dxa"/>
+          </w:tcPr>
+          <w:p>
+            <w:pPr>
+              <w:rPr>
+                <w:rFonts w:ascii="Calibri" w:hAnsi="Calibri" w:cs="Calibri"/>
+                <w:sz w:val="30"/>
+                <w:szCs w:val="30"/>
+              </w:rPr>
+            </w:pPr>
+            <w:r>
+              <w:rPr>
+                <w:rFonts w:ascii="Calibri" w:hAnsi="Calibri" w:cs="Calibri"/>
+                <w:sz w:val="30"/>
+                <w:szCs w:val="30"/>
               </w:rPr>
               <w:t>8.44s</w:t>
             </w:r>
@@ -1418,37 +1971,65 @@
         </w:tc>
       </w:tr>
       <w:tr>
-        <w:tc>
-          <w:tcPr>
-            <w:tcW w:w="1870" w:type="dxa"/>
-          </w:tcPr>
-          <w:p>
-            <w:pPr>
-              <w:rPr>
-                <w:rFonts w:ascii="Calibri" w:hAnsi="Calibri" w:cs="Calibri"/>
-              </w:rPr>
-            </w:pPr>
-            <w:r>
-              <w:rPr>
-                <w:rFonts w:ascii="Calibri" w:hAnsi="Calibri" w:cs="Calibri"/>
-              </w:rPr>
-              <w:t>Victor AN (Olympic Gold)</w:t>
-            </w:r>
-          </w:p>
-        </w:tc>
-        <w:tc>
-          <w:tcPr>
-            <w:tcW w:w="1870" w:type="dxa"/>
-          </w:tcPr>
-          <w:p>
-            <w:pPr>
-              <w:rPr>
-                <w:rFonts w:ascii="Calibri" w:hAnsi="Calibri" w:cs="Calibri"/>
-              </w:rPr>
-            </w:pPr>
-            <w:r>
-              <w:rPr>
-                <w:rFonts w:ascii="Calibri" w:hAnsi="Calibri" w:cs="Calibri"/>
+        <w:trPr>
+          <w:trHeight w:val="744"/>
+        </w:trPr>
+        <w:tc>
+          <w:tcPr>
+            <w:tcW w:w="2875" w:type="dxa"/>
+          </w:tcPr>
+          <w:p>
+            <w:pPr>
+              <w:rPr>
+                <w:rFonts w:ascii="Calibri" w:hAnsi="Calibri" w:cs="Calibri"/>
+                <w:sz w:val="30"/>
+                <w:szCs w:val="30"/>
+              </w:rPr>
+            </w:pPr>
+            <w:r>
+              <w:rPr>
+                <w:rFonts w:ascii="Calibri" w:hAnsi="Calibri" w:cs="Calibri"/>
+                <w:sz w:val="30"/>
+                <w:szCs w:val="30"/>
+              </w:rPr>
+              <w:t xml:space="preserve">Victor AN </w:t>
+            </w:r>
+          </w:p>
+          <w:p>
+            <w:pPr>
+              <w:rPr>
+                <w:rFonts w:ascii="Calibri" w:hAnsi="Calibri" w:cs="Calibri"/>
+                <w:sz w:val="30"/>
+                <w:szCs w:val="30"/>
+              </w:rPr>
+            </w:pPr>
+            <w:r>
+              <w:rPr>
+                <w:rFonts w:ascii="Calibri" w:hAnsi="Calibri" w:cs="Calibri"/>
+                <w:sz w:val="30"/>
+                <w:szCs w:val="30"/>
+              </w:rPr>
+              <w:t>(Olympic Gold)</w:t>
+            </w:r>
+          </w:p>
+        </w:tc>
+        <w:tc>
+          <w:tcPr>
+            <w:tcW w:w="1260" w:type="dxa"/>
+          </w:tcPr>
+          <w:p>
+            <w:pPr>
+              <w:rPr>
+                <w:rFonts w:ascii="Calibri" w:hAnsi="Calibri" w:cs="Calibri"/>
+                <w:sz w:val="30"/>
+                <w:szCs w:val="30"/>
+              </w:rPr>
+            </w:pPr>
+            <w:r>
+              <w:rPr>
+                <w:rFonts w:ascii="Calibri" w:hAnsi="Calibri" w:cs="Calibri"/>
+                <w:sz w:val="30"/>
+                <w:szCs w:val="30"/>
               </w:rPr>
               <w:t>41.312s</w:t>
             </w:r>
@@ -1456,17 +2037,21 @@
         </w:tc>
         <w:tc>
           <w:tcPr>
-            <w:tcW w:w="1870" w:type="dxa"/>
-          </w:tcPr>
-          <w:p>
-            <w:pPr>
-              <w:rPr>
-                <w:rFonts w:ascii="Calibri" w:hAnsi="Calibri" w:cs="Calibri"/>
-              </w:rPr>
-            </w:pPr>
-            <w:r>
-              <w:rPr>
-                <w:rFonts w:ascii="Calibri" w:hAnsi="Calibri" w:cs="Calibri"/>
+            <w:tcW w:w="1170" w:type="dxa"/>
+          </w:tcPr>
+          <w:p>
+            <w:pPr>
+              <w:rPr>
+                <w:rFonts w:ascii="Calibri" w:hAnsi="Calibri" w:cs="Calibri"/>
+                <w:sz w:val="30"/>
+                <w:szCs w:val="30"/>
+              </w:rPr>
+            </w:pPr>
+            <w:r>
+              <w:rPr>
+                <w:rFonts w:ascii="Calibri" w:hAnsi="Calibri" w:cs="Calibri"/>
+                <w:sz w:val="30"/>
+                <w:szCs w:val="30"/>
               </w:rPr>
               <w:t>7.00s</w:t>
             </w:r>
@@ -1474,17 +2059,21 @@
         </w:tc>
         <w:tc>
           <w:tcPr>
-            <w:tcW w:w="1870" w:type="dxa"/>
-          </w:tcPr>
-          <w:p>
-            <w:pPr>
-              <w:rPr>
-                <w:rFonts w:ascii="Calibri" w:hAnsi="Calibri" w:cs="Calibri"/>
-              </w:rPr>
-            </w:pPr>
-            <w:r>
-              <w:rPr>
-                <w:rFonts w:ascii="Calibri" w:hAnsi="Calibri" w:cs="Calibri"/>
+            <w:tcW w:w="1260" w:type="dxa"/>
+          </w:tcPr>
+          <w:p>
+            <w:pPr>
+              <w:rPr>
+                <w:rFonts w:ascii="Calibri" w:hAnsi="Calibri" w:cs="Calibri"/>
+                <w:sz w:val="30"/>
+                <w:szCs w:val="30"/>
+              </w:rPr>
+            </w:pPr>
+            <w:r>
+              <w:rPr>
+                <w:rFonts w:ascii="Calibri" w:hAnsi="Calibri" w:cs="Calibri"/>
+                <w:sz w:val="30"/>
+                <w:szCs w:val="30"/>
               </w:rPr>
               <w:t>8.51s</w:t>
             </w:r>
@@ -1492,19 +2081,278 @@
         </w:tc>
         <w:tc>
           <w:tcPr>
-            <w:tcW w:w="1870" w:type="dxa"/>
-          </w:tcPr>
-          <w:p>
-            <w:pPr>
-              <w:rPr>
-                <w:rFonts w:ascii="Calibri" w:hAnsi="Calibri" w:cs="Calibri"/>
-              </w:rPr>
-            </w:pPr>
-            <w:r>
-              <w:rPr>
-                <w:rFonts w:ascii="Calibri" w:hAnsi="Calibri" w:cs="Calibri"/>
+            <w:tcW w:w="1500" w:type="dxa"/>
+          </w:tcPr>
+          <w:p>
+            <w:pPr>
+              <w:rPr>
+                <w:rFonts w:ascii="Calibri" w:hAnsi="Calibri" w:cs="Calibri"/>
+                <w:sz w:val="30"/>
+                <w:szCs w:val="30"/>
+              </w:rPr>
+            </w:pPr>
+            <w:r>
+              <w:rPr>
+                <w:rFonts w:ascii="Calibri" w:hAnsi="Calibri" w:cs="Calibri"/>
+                <w:sz w:val="30"/>
+                <w:szCs w:val="30"/>
               </w:rPr>
               <w:t>8.52s</w:t>
+            </w:r>
+          </w:p>
+        </w:tc>
+      </w:tr>
+      <w:tr>
+        <w:trPr>
+          <w:trHeight w:val="744"/>
+        </w:trPr>
+        <w:tc>
+          <w:tcPr>
+            <w:tcW w:w="2875" w:type="dxa"/>
+          </w:tcPr>
+          <w:p>
+            <w:pPr>
+              <w:rPr>
+                <w:rFonts w:ascii="Calibri" w:hAnsi="Calibri" w:cs="Calibri"/>
+                <w:sz w:val="30"/>
+                <w:szCs w:val="30"/>
+              </w:rPr>
+            </w:pPr>
+            <w:r>
+              <w:rPr>
+                <w:rFonts w:ascii="Calibri" w:hAnsi="Calibri" w:cs="Calibri"/>
+                <w:sz w:val="30"/>
+                <w:szCs w:val="30"/>
+              </w:rPr>
+              <w:t>Shaolin Sandor Liu</w:t>
+            </w:r>
+            <w:r>
+              <w:rPr>
+                <w:rFonts w:ascii="Calibri" w:hAnsi="Calibri" w:cs="Calibri"/>
+                <w:sz w:val="30"/>
+                <w:szCs w:val="30"/>
+              </w:rPr>
+              <w:t xml:space="preserve"> (Fastest Lap 3)</w:t>
+            </w:r>
+          </w:p>
+        </w:tc>
+        <w:tc>
+          <w:tcPr>
+            <w:tcW w:w="1260" w:type="dxa"/>
+          </w:tcPr>
+          <w:p>
+            <w:pPr>
+              <w:rPr>
+                <w:rFonts w:ascii="Calibri" w:hAnsi="Calibri" w:cs="Calibri"/>
+                <w:sz w:val="30"/>
+                <w:szCs w:val="30"/>
+              </w:rPr>
+            </w:pPr>
+            <w:r>
+              <w:rPr>
+                <w:rFonts w:ascii="Calibri" w:hAnsi="Calibri" w:cs="Calibri"/>
+                <w:sz w:val="30"/>
+                <w:szCs w:val="30"/>
+              </w:rPr>
+              <w:t>40.523s</w:t>
+            </w:r>
+          </w:p>
+        </w:tc>
+        <w:tc>
+          <w:tcPr>
+            <w:tcW w:w="1170" w:type="dxa"/>
+          </w:tcPr>
+          <w:p>
+            <w:pPr>
+              <w:rPr>
+                <w:rFonts w:ascii="Calibri" w:hAnsi="Calibri" w:cs="Calibri"/>
+                <w:sz w:val="30"/>
+                <w:szCs w:val="30"/>
+              </w:rPr>
+            </w:pPr>
+            <w:r>
+              <w:rPr>
+                <w:rFonts w:ascii="Calibri" w:hAnsi="Calibri" w:cs="Calibri"/>
+                <w:sz w:val="30"/>
+                <w:szCs w:val="30"/>
+              </w:rPr>
+              <w:t>7.21s</w:t>
+            </w:r>
+          </w:p>
+        </w:tc>
+        <w:tc>
+          <w:tcPr>
+            <w:tcW w:w="1260" w:type="dxa"/>
+          </w:tcPr>
+          <w:p>
+            <w:pPr>
+              <w:rPr>
+                <w:rFonts w:ascii="Calibri" w:hAnsi="Calibri" w:cs="Calibri"/>
+                <w:sz w:val="30"/>
+                <w:szCs w:val="30"/>
+              </w:rPr>
+            </w:pPr>
+            <w:r>
+              <w:rPr>
+                <w:rFonts w:ascii="Calibri" w:hAnsi="Calibri" w:cs="Calibri"/>
+                <w:sz w:val="30"/>
+                <w:szCs w:val="30"/>
+              </w:rPr>
+              <w:t>8.00s</w:t>
+            </w:r>
+          </w:p>
+        </w:tc>
+        <w:tc>
+          <w:tcPr>
+            <w:tcW w:w="1500" w:type="dxa"/>
+          </w:tcPr>
+          <w:p>
+            <w:pPr>
+              <w:rPr>
+                <w:rFonts w:ascii="Calibri" w:hAnsi="Calibri" w:cs="Calibri"/>
+                <w:sz w:val="30"/>
+                <w:szCs w:val="30"/>
+              </w:rPr>
+            </w:pPr>
+            <w:r>
+              <w:rPr>
+                <w:rFonts w:ascii="Calibri" w:hAnsi="Calibri" w:cs="Calibri"/>
+                <w:sz w:val="30"/>
+                <w:szCs w:val="30"/>
+              </w:rPr>
+              <w:t>8.46s</w:t>
+            </w:r>
+          </w:p>
+        </w:tc>
+      </w:tr>
+      <w:tr>
+        <w:trPr>
+          <w:trHeight w:val="744"/>
+        </w:trPr>
+        <w:tc>
+          <w:tcPr>
+            <w:tcW w:w="2875" w:type="dxa"/>
+          </w:tcPr>
+          <w:p>
+            <w:pPr>
+              <w:rPr>
+                <w:rFonts w:ascii="Calibri" w:hAnsi="Calibri" w:cs="Calibri"/>
+                <w:sz w:val="30"/>
+                <w:szCs w:val="30"/>
+              </w:rPr>
+            </w:pPr>
+            <w:r>
+              <w:rPr>
+                <w:rFonts w:ascii="Calibri" w:hAnsi="Calibri" w:cs="Calibri"/>
+                <w:sz w:val="30"/>
+                <w:szCs w:val="30"/>
+              </w:rPr>
+              <w:t xml:space="preserve">Wu Dajing </w:t>
+            </w:r>
+          </w:p>
+          <w:p>
+            <w:pPr>
+              <w:rPr>
+                <w:rFonts w:ascii="Calibri" w:hAnsi="Calibri" w:cs="Calibri"/>
+                <w:sz w:val="30"/>
+                <w:szCs w:val="30"/>
+              </w:rPr>
+            </w:pPr>
+            <w:r>
+              <w:rPr>
+                <w:rFonts w:ascii="Calibri" w:hAnsi="Calibri" w:cs="Calibri"/>
+                <w:sz w:val="30"/>
+                <w:szCs w:val="30"/>
+              </w:rPr>
+              <w:t>(2014 World Champ)</w:t>
+            </w:r>
+          </w:p>
+        </w:tc>
+        <w:tc>
+          <w:tcPr>
+            <w:tcW w:w="1260" w:type="dxa"/>
+          </w:tcPr>
+          <w:p>
+            <w:pPr>
+              <w:rPr>
+                <w:rFonts w:ascii="Calibri" w:hAnsi="Calibri" w:cs="Calibri"/>
+                <w:sz w:val="30"/>
+                <w:szCs w:val="30"/>
+              </w:rPr>
+            </w:pPr>
+            <w:r>
+              <w:rPr>
+                <w:rFonts w:ascii="Calibri" w:hAnsi="Calibri" w:cs="Calibri"/>
+                <w:sz w:val="30"/>
+                <w:szCs w:val="30"/>
+              </w:rPr>
+              <w:t>40.526s</w:t>
+            </w:r>
+          </w:p>
+        </w:tc>
+        <w:tc>
+          <w:tcPr>
+            <w:tcW w:w="1170" w:type="dxa"/>
+          </w:tcPr>
+          <w:p>
+            <w:pPr>
+              <w:rPr>
+                <w:rFonts w:ascii="Calibri" w:hAnsi="Calibri" w:cs="Calibri"/>
+                <w:sz w:val="30"/>
+                <w:szCs w:val="30"/>
+              </w:rPr>
+            </w:pPr>
+            <w:r>
+              <w:rPr>
+                <w:rFonts w:ascii="Calibri" w:hAnsi="Calibri" w:cs="Calibri"/>
+                <w:sz w:val="30"/>
+                <w:szCs w:val="30"/>
+              </w:rPr>
+              <w:t>6.72s</w:t>
+            </w:r>
+          </w:p>
+        </w:tc>
+        <w:tc>
+          <w:tcPr>
+            <w:tcW w:w="1260" w:type="dxa"/>
+          </w:tcPr>
+          <w:p>
+            <w:pPr>
+              <w:rPr>
+                <w:rFonts w:ascii="Calibri" w:hAnsi="Calibri" w:cs="Calibri"/>
+                <w:sz w:val="30"/>
+                <w:szCs w:val="30"/>
+              </w:rPr>
+            </w:pPr>
+            <w:r>
+              <w:rPr>
+                <w:rFonts w:ascii="Calibri" w:hAnsi="Calibri" w:cs="Calibri"/>
+                <w:sz w:val="30"/>
+                <w:szCs w:val="30"/>
+              </w:rPr>
+              <w:t>8.23s</w:t>
+            </w:r>
+          </w:p>
+        </w:tc>
+        <w:tc>
+          <w:tcPr>
+            <w:tcW w:w="1500" w:type="dxa"/>
+          </w:tcPr>
+          <w:p>
+            <w:pPr>
+              <w:rPr>
+                <w:rFonts w:ascii="Calibri" w:hAnsi="Calibri" w:cs="Calibri"/>
+                <w:sz w:val="30"/>
+                <w:szCs w:val="30"/>
+              </w:rPr>
+            </w:pPr>
+            <w:r>
+              <w:rPr>
+                <w:rFonts w:ascii="Calibri" w:hAnsi="Calibri" w:cs="Calibri"/>
+                <w:sz w:val="30"/>
+                <w:szCs w:val="30"/>
+              </w:rPr>
+              <w:t>8.64s</w:t>
             </w:r>
           </w:p>
         </w:tc>
@@ -1512,6 +2360,95 @@
     </w:tbl>
     <w:p>
       <w:pPr>
+        <w:rPr>
+          <w:rFonts w:ascii="Calibri" w:hAnsi="Calibri" w:cs="Calibri"/>
+        </w:rPr>
+      </w:pPr>
+    </w:p>
+    <w:p>
+      <w:pPr>
+        <w:rPr>
+          <w:rFonts w:ascii="Calibri" w:hAnsi="Calibri" w:cs="Calibri"/>
+        </w:rPr>
+      </w:pPr>
+      <w:r>
+        <w:rPr>
+          <w:rFonts w:ascii="Calibri" w:hAnsi="Calibri" w:cs="Calibri"/>
+        </w:rPr>
+        <w:t>Pick a Notable performance or 2 from above for the following questions:</w:t>
+      </w:r>
+    </w:p>
+    <w:p>
+      <w:pPr>
+        <w:rPr>
+          <w:rFonts w:ascii="Calibri" w:hAnsi="Calibri" w:cs="Calibri"/>
+        </w:rPr>
+      </w:pPr>
+    </w:p>
+    <w:p>
+      <w:pPr>
+        <w:pStyle w:val="ListParagraph"/>
+        <w:numPr>
+          <w:ilvl w:val="0"/>
+          <w:numId w:val="2"/>
+        </w:numPr>
+        <w:rPr>
+          <w:rFonts w:ascii="Calibri" w:hAnsi="Calibri" w:cs="Calibri"/>
+        </w:rPr>
+      </w:pPr>
+      <w:r>
+        <w:rPr>
+          <w:rFonts w:ascii="Calibri" w:hAnsi="Calibri" w:cs="Calibri"/>
+        </w:rPr>
+        <w:t>Using z-score, what is the relatively strongest lap of your selected athlete?</w:t>
+      </w:r>
+    </w:p>
+    <w:p>
+      <w:pPr>
+        <w:rPr>
+          <w:rFonts w:ascii="Calibri" w:hAnsi="Calibri" w:cs="Calibri"/>
+        </w:rPr>
+      </w:pPr>
+    </w:p>
+    <w:p>
+      <w:pPr>
+        <w:rPr>
+          <w:rFonts w:ascii="Calibri" w:hAnsi="Calibri" w:cs="Calibri"/>
+        </w:rPr>
+      </w:pPr>
+    </w:p>
+    <w:p>
+      <w:pPr>
+        <w:pStyle w:val="ListParagraph"/>
+        <w:numPr>
+          <w:ilvl w:val="0"/>
+          <w:numId w:val="2"/>
+        </w:numPr>
+        <w:rPr>
+          <w:rFonts w:ascii="Calibri" w:hAnsi="Calibri" w:cs="Calibri"/>
+        </w:rPr>
+      </w:pPr>
+      <w:r>
+        <w:rPr>
+          <w:rFonts w:ascii="Calibri" w:hAnsi="Calibri" w:cs="Calibri"/>
+        </w:rPr>
+        <w:t>Where does your selected athlete fall using z-score for their overall time?</w:t>
+      </w:r>
+    </w:p>
+    <w:p>
+      <w:pPr>
+        <w:rPr>
+          <w:rFonts w:ascii="Calibri" w:hAnsi="Calibri" w:cs="Calibri"/>
+        </w:rPr>
+      </w:pPr>
+    </w:p>
+    <w:p>
+      <w:pPr>
+        <w:pStyle w:val="ListParagraph"/>
+        <w:numPr>
+          <w:ilvl w:val="0"/>
+          <w:numId w:val="2"/>
+        </w:numPr>
         <w:rPr>
           <w:rFonts w:ascii="Calibri" w:hAnsi="Calibri" w:cs="Calibri"/>
         </w:rPr>
@@ -1618,8 +2555,192 @@
       </w:pPr>
     </w:lvl>
   </w:abstractNum>
+  <w:abstractNum w:abstractNumId="1" w15:restartNumberingAfterBreak="0">
+    <w:nsid w:val="51D34A34"/>
+    <w:multiLevelType w:val="hybridMultilevel"/>
+    <w:tmpl w:val="E3F85496"/>
+    <w:lvl w:ilvl="0" w:tplc="0409000F">
+      <w:start w:val="1"/>
+      <w:numFmt w:val="decimal"/>
+      <w:lvlText w:val="%1."/>
+      <w:lvlJc w:val="left"/>
+      <w:pPr>
+        <w:ind w:left="720" w:hanging="360"/>
+      </w:pPr>
+      <w:rPr>
+        <w:rFonts w:hint="default"/>
+      </w:rPr>
+    </w:lvl>
+    <w:lvl w:ilvl="1" w:tplc="04090019" w:tentative="1">
+      <w:start w:val="1"/>
+      <w:numFmt w:val="lowerLetter"/>
+      <w:lvlText w:val="%2."/>
+      <w:lvlJc w:val="left"/>
+      <w:pPr>
+        <w:ind w:left="1440" w:hanging="360"/>
+      </w:pPr>
+    </w:lvl>
+    <w:lvl w:ilvl="2" w:tplc="0409001B" w:tentative="1">
+      <w:start w:val="1"/>
+      <w:numFmt w:val="lowerRoman"/>
+      <w:lvlText w:val="%3."/>
+      <w:lvlJc w:val="right"/>
+      <w:pPr>
+        <w:ind w:left="2160" w:hanging="180"/>
+      </w:pPr>
+    </w:lvl>
+    <w:lvl w:ilvl="3" w:tplc="0409000F" w:tentative="1">
+      <w:start w:val="1"/>
+      <w:numFmt w:val="decimal"/>
+      <w:lvlText w:val="%4."/>
+      <w:lvlJc w:val="left"/>
+      <w:pPr>
+        <w:ind w:left="2880" w:hanging="360"/>
+      </w:pPr>
+    </w:lvl>
+    <w:lvl w:ilvl="4" w:tplc="04090019" w:tentative="1">
+      <w:start w:val="1"/>
+      <w:numFmt w:val="lowerLetter"/>
+      <w:lvlText w:val="%5."/>
+      <w:lvlJc w:val="left"/>
+      <w:pPr>
+        <w:ind w:left="3600" w:hanging="360"/>
+      </w:pPr>
+    </w:lvl>
+    <w:lvl w:ilvl="5" w:tplc="0409001B" w:tentative="1">
+      <w:start w:val="1"/>
+      <w:numFmt w:val="lowerRoman"/>
+      <w:lvlText w:val="%6."/>
+      <w:lvlJc w:val="right"/>
+      <w:pPr>
+        <w:ind w:left="4320" w:hanging="180"/>
+      </w:pPr>
+    </w:lvl>
+    <w:lvl w:ilvl="6" w:tplc="0409000F" w:tentative="1">
+      <w:start w:val="1"/>
+      <w:numFmt w:val="decimal"/>
+      <w:lvlText w:val="%7."/>
+      <w:lvlJc w:val="left"/>
+      <w:pPr>
+        <w:ind w:left="5040" w:hanging="360"/>
+      </w:pPr>
+    </w:lvl>
+    <w:lvl w:ilvl="7" w:tplc="04090019" w:tentative="1">
+      <w:start w:val="1"/>
+      <w:numFmt w:val="lowerLetter"/>
+      <w:lvlText w:val="%8."/>
+      <w:lvlJc w:val="left"/>
+      <w:pPr>
+        <w:ind w:left="5760" w:hanging="360"/>
+      </w:pPr>
+    </w:lvl>
+    <w:lvl w:ilvl="8" w:tplc="0409001B" w:tentative="1">
+      <w:start w:val="1"/>
+      <w:numFmt w:val="lowerRoman"/>
+      <w:lvlText w:val="%9."/>
+      <w:lvlJc w:val="right"/>
+      <w:pPr>
+        <w:ind w:left="6480" w:hanging="180"/>
+      </w:pPr>
+    </w:lvl>
+  </w:abstractNum>
+  <w:abstractNum w:abstractNumId="2" w15:restartNumberingAfterBreak="0">
+    <w:nsid w:val="5EA11A21"/>
+    <w:multiLevelType w:val="hybridMultilevel"/>
+    <w:tmpl w:val="B4EEAA0C"/>
+    <w:lvl w:ilvl="0" w:tplc="04090019">
+      <w:start w:val="1"/>
+      <w:numFmt w:val="lowerLetter"/>
+      <w:lvlText w:val="%1."/>
+      <w:lvlJc w:val="left"/>
+      <w:pPr>
+        <w:ind w:left="720" w:hanging="360"/>
+      </w:pPr>
+      <w:rPr>
+        <w:rFonts w:hint="default"/>
+      </w:rPr>
+    </w:lvl>
+    <w:lvl w:ilvl="1" w:tplc="04090019" w:tentative="1">
+      <w:start w:val="1"/>
+      <w:numFmt w:val="lowerLetter"/>
+      <w:lvlText w:val="%2."/>
+      <w:lvlJc w:val="left"/>
+      <w:pPr>
+        <w:ind w:left="1440" w:hanging="360"/>
+      </w:pPr>
+    </w:lvl>
+    <w:lvl w:ilvl="2" w:tplc="0409001B" w:tentative="1">
+      <w:start w:val="1"/>
+      <w:numFmt w:val="lowerRoman"/>
+      <w:lvlText w:val="%3."/>
+      <w:lvlJc w:val="right"/>
+      <w:pPr>
+        <w:ind w:left="2160" w:hanging="180"/>
+      </w:pPr>
+    </w:lvl>
+    <w:lvl w:ilvl="3" w:tplc="0409000F" w:tentative="1">
+      <w:start w:val="1"/>
+      <w:numFmt w:val="decimal"/>
+      <w:lvlText w:val="%4."/>
+      <w:lvlJc w:val="left"/>
+      <w:pPr>
+        <w:ind w:left="2880" w:hanging="360"/>
+      </w:pPr>
+    </w:lvl>
+    <w:lvl w:ilvl="4" w:tplc="04090019" w:tentative="1">
+      <w:start w:val="1"/>
+      <w:numFmt w:val="lowerLetter"/>
+      <w:lvlText w:val="%5."/>
+      <w:lvlJc w:val="left"/>
+      <w:pPr>
+        <w:ind w:left="3600" w:hanging="360"/>
+      </w:pPr>
+    </w:lvl>
+    <w:lvl w:ilvl="5" w:tplc="0409001B" w:tentative="1">
+      <w:start w:val="1"/>
+      <w:numFmt w:val="lowerRoman"/>
+      <w:lvlText w:val="%6."/>
+      <w:lvlJc w:val="right"/>
+      <w:pPr>
+        <w:ind w:left="4320" w:hanging="180"/>
+      </w:pPr>
+    </w:lvl>
+    <w:lvl w:ilvl="6" w:tplc="0409000F" w:tentative="1">
+      <w:start w:val="1"/>
+      <w:numFmt w:val="decimal"/>
+      <w:lvlText w:val="%7."/>
+      <w:lvlJc w:val="left"/>
+      <w:pPr>
+        <w:ind w:left="5040" w:hanging="360"/>
+      </w:pPr>
+    </w:lvl>
+    <w:lvl w:ilvl="7" w:tplc="04090019" w:tentative="1">
+      <w:start w:val="1"/>
+      <w:numFmt w:val="lowerLetter"/>
+      <w:lvlText w:val="%8."/>
+      <w:lvlJc w:val="left"/>
+      <w:pPr>
+        <w:ind w:left="5760" w:hanging="360"/>
+      </w:pPr>
+    </w:lvl>
+    <w:lvl w:ilvl="8" w:tplc="0409001B" w:tentative="1">
+      <w:start w:val="1"/>
+      <w:numFmt w:val="lowerRoman"/>
+      <w:lvlText w:val="%9."/>
+      <w:lvlJc w:val="right"/>
+      <w:pPr>
+        <w:ind w:left="6480" w:hanging="180"/>
+      </w:pPr>
+    </w:lvl>
+  </w:abstractNum>
   <w:num w:numId="1" w16cid:durableId="500851121">
     <w:abstractNumId w:val="0"/>
+  </w:num>
+  <w:num w:numId="2" w16cid:durableId="113136841">
+    <w:abstractNumId w:val="1"/>
+  </w:num>
+  <w:num w:numId="3" w16cid:durableId="1313679100">
+    <w:abstractNumId w:val="2"/>
   </w:num>
 </w:numbering>
 </file>
@@ -2227,7 +3348,6 @@
   <w:style w:type="character" w:default="1" w:styleId="DefaultParagraphFont">
     <w:name w:val="Default Paragraph Font"/>
     <w:uiPriority w:val="1"/>
-    <w:semiHidden/>
     <w:unhideWhenUsed/>
   </w:style>
   <w:style w:type="table" w:default="1" w:styleId="TableNormal">
@@ -2560,6 +3680,86 @@
       </w:tblBorders>
     </w:tblPr>
   </w:style>
+  <w:style w:type="paragraph" w:styleId="HTMLPreformatted">
+    <w:name w:val="HTML Preformatted"/>
+    <w:basedOn w:val="Normal"/>
+    <w:link w:val="HTMLPreformattedChar"/>
+    <w:uiPriority w:val="99"/>
+    <w:semiHidden/>
+    <w:unhideWhenUsed/>
+    <w:rsid w:val="00A9179E"/>
+    <w:pPr>
+      <w:tabs>
+        <w:tab w:val="left" w:pos="916"/>
+        <w:tab w:val="left" w:pos="1832"/>
+        <w:tab w:val="left" w:pos="2748"/>
+        <w:tab w:val="left" w:pos="3664"/>
+        <w:tab w:val="left" w:pos="4580"/>
+        <w:tab w:val="left" w:pos="5496"/>
+        <w:tab w:val="left" w:pos="6412"/>
+        <w:tab w:val="left" w:pos="7328"/>
+        <w:tab w:val="left" w:pos="8244"/>
+        <w:tab w:val="left" w:pos="9160"/>
+        <w:tab w:val="left" w:pos="10076"/>
+        <w:tab w:val="left" w:pos="10992"/>
+        <w:tab w:val="left" w:pos="11908"/>
+        <w:tab w:val="left" w:pos="12824"/>
+        <w:tab w:val="left" w:pos="13740"/>
+        <w:tab w:val="left" w:pos="14656"/>
+      </w:tabs>
+      <w:spacing w:after="0" w:line="240" w:lineRule="auto"/>
+    </w:pPr>
+    <w:rPr>
+      <w:rFonts w:ascii="Courier New" w:eastAsia="Times New Roman" w:hAnsi="Courier New" w:cs="Courier New"/>
+      <w:kern w:val="0"/>
+      <w:sz w:val="20"/>
+      <w:szCs w:val="20"/>
+      <w14:ligatures w14:val="none"/>
+    </w:rPr>
+  </w:style>
+  <w:style w:type="character" w:customStyle="1" w:styleId="HTMLPreformattedChar">
+    <w:name w:val="HTML Preformatted Char"/>
+    <w:basedOn w:val="DefaultParagraphFont"/>
+    <w:link w:val="HTMLPreformatted"/>
+    <w:uiPriority w:val="99"/>
+    <w:semiHidden/>
+    <w:rsid w:val="00A9179E"/>
+    <w:rPr>
+      <w:rFonts w:ascii="Courier New" w:eastAsia="Times New Roman" w:hAnsi="Courier New" w:cs="Courier New"/>
+      <w:kern w:val="0"/>
+      <w:sz w:val="20"/>
+      <w:szCs w:val="20"/>
+      <w14:ligatures w14:val="none"/>
+    </w:rPr>
+  </w:style>
+  <w:style w:type="character" w:customStyle="1" w:styleId="gntyacmbo3b">
+    <w:name w:val="gntyacmbo3b"/>
+    <w:basedOn w:val="DefaultParagraphFont"/>
+    <w:rsid w:val="00A9179E"/>
+  </w:style>
+  <w:style w:type="character" w:styleId="Hyperlink">
+    <w:name w:val="Hyperlink"/>
+    <w:basedOn w:val="DefaultParagraphFont"/>
+    <w:uiPriority w:val="99"/>
+    <w:unhideWhenUsed/>
+    <w:rsid w:val="00EB3F17"/>
+    <w:rPr>
+      <w:color w:val="0000FF"/>
+      <w:u w:val="single"/>
+    </w:rPr>
+  </w:style>
+  <w:style w:type="character" w:styleId="UnresolvedMention">
+    <w:name w:val="Unresolved Mention"/>
+    <w:basedOn w:val="DefaultParagraphFont"/>
+    <w:uiPriority w:val="99"/>
+    <w:semiHidden/>
+    <w:unhideWhenUsed/>
+    <w:rsid w:val="00EB3F17"/>
+    <w:rPr>
+      <w:color w:val="605E5C"/>
+      <w:shd w:val="clear" w:color="auto" w:fill="E1DFDD"/>
+    </w:rPr>
+  </w:style>
 </w:styles>
 </file>
 

</xml_diff>